<commit_message>
Roadmap updated with comments in classes.
</commit_message>
<xml_diff>
--- a/PMSCTIS.AppHost/Roadmap.docx
+++ b/PMSCTIS.AppHost/Roadmap.docx
@@ -33,13 +33,7 @@
           <w:rPr>
             <w:rStyle w:val="Hyperlink"/>
           </w:rPr>
-          <w:t>https://need4code.com/DotNet/Home/Index?path=.NET\00_Files\Visual%20Studio%20Community</w:t>
-        </w:r>
-        <w:r>
-          <w:rPr>
-            <w:rStyle w:val="Hyperlink"/>
-          </w:rPr>
-          <w:t>\Installation.pdf</w:t>
+          <w:t>https://need4code.com/DotNet/Home/Index?path=.NET\00_Files\Visual%20Studio%20Community\Installation.pdf</w:t>
         </w:r>
       </w:hyperlink>
     </w:p>
@@ -519,10 +513,7 @@
         <w:t xml:space="preserve"> package, select the latest version starting with 8 and install.</w:t>
       </w:r>
       <w:r>
-        <w:t xml:space="preserve"> </w:t>
-      </w:r>
-      <w:r>
-        <w:t xml:space="preserve">Right click </w:t>
+        <w:t xml:space="preserve"> Right click </w:t>
       </w:r>
       <w:proofErr w:type="spellStart"/>
       <w:r>
@@ -530,10 +521,7 @@
       </w:r>
       <w:proofErr w:type="spellEnd"/>
       <w:r>
-        <w:t xml:space="preserve"> in Solution Explorer then click Set as Startup Project</w:t>
-      </w:r>
-      <w:r>
-        <w:t>.</w:t>
+        <w:t xml:space="preserve"> in Solution Explorer then click Set as Startup Project.</w:t>
       </w:r>
     </w:p>
     <w:p>
@@ -689,13 +677,7 @@
         <w:rPr>
           <w:lang w:val="tr-TR"/>
         </w:rPr>
-        <w:t xml:space="preserve"> </w:t>
-      </w:r>
-      <w:r>
-        <w:rPr>
-          <w:lang w:val="tr-TR"/>
-        </w:rPr>
-        <w:t>then clicking View Data. Data can also be inserted, updated or deleted from this window.</w:t>
+        <w:t xml:space="preserve"> then clicking View Data. Data can also be inserted, updated or deleted from this window.</w:t>
       </w:r>
     </w:p>
     <w:p>
@@ -791,6 +773,316 @@
           <w:t>https://github.com/cagilalsac/PMSCTIS/blob/master/APP.Projects/Features/Tags/TagQueryHandler.cs</w:t>
         </w:r>
       </w:hyperlink>
+    </w:p>
+    <w:p>
+      <w:pPr>
+        <w:pStyle w:val="ListParagraph"/>
+      </w:pPr>
+    </w:p>
+    <w:p>
+      <w:pPr>
+        <w:pStyle w:val="ListParagraph"/>
+        <w:numPr>
+          <w:ilvl w:val="0"/>
+          <w:numId w:val="1"/>
+        </w:numPr>
+      </w:pPr>
+      <w:r>
+        <w:t xml:space="preserve">In </w:t>
+      </w:r>
+      <w:proofErr w:type="spellStart"/>
+      <w:r>
+        <w:t>API.Projects</w:t>
+      </w:r>
+      <w:proofErr w:type="spellEnd"/>
+      <w:r>
+        <w:t xml:space="preserve">, open </w:t>
+      </w:r>
+      <w:proofErr w:type="spellStart"/>
+      <w:r>
+        <w:t>Program.cs</w:t>
+      </w:r>
+      <w:proofErr w:type="spellEnd"/>
+      <w:r>
+        <w:t xml:space="preserve"> to configure the Inversion of Control for the </w:t>
+      </w:r>
+      <w:proofErr w:type="spellStart"/>
+      <w:r>
+        <w:t>ProjectsDb</w:t>
+      </w:r>
+      <w:proofErr w:type="spellEnd"/>
+      <w:r>
+        <w:t xml:space="preserve"> and </w:t>
+      </w:r>
+      <w:proofErr w:type="spellStart"/>
+      <w:r>
+        <w:t>IMediator</w:t>
+      </w:r>
+      <w:proofErr w:type="spellEnd"/>
+      <w:r>
+        <w:t xml:space="preserve"> dependency injections as below in the IoC section:</w:t>
+      </w:r>
+    </w:p>
+    <w:p>
+      <w:pPr>
+        <w:pStyle w:val="ListParagraph"/>
+      </w:pPr>
+      <w:hyperlink r:id="rId14" w:history="1">
+        <w:r>
+          <w:rPr>
+            <w:rStyle w:val="Hyperlink"/>
+          </w:rPr>
+          <w:t>https://github.com/cagilalsac/PMSCTIS/blob/master/API.Projects/Program.cs</w:t>
+        </w:r>
+      </w:hyperlink>
+    </w:p>
+    <w:p>
+      <w:pPr>
+        <w:pStyle w:val="ListParagraph"/>
+      </w:pPr>
+    </w:p>
+    <w:p>
+      <w:pPr>
+        <w:pStyle w:val="ListParagraph"/>
+        <w:numPr>
+          <w:ilvl w:val="0"/>
+          <w:numId w:val="1"/>
+        </w:numPr>
+      </w:pPr>
+      <w:r>
+        <w:t xml:space="preserve">Instead of using the connection string we defined in </w:t>
+      </w:r>
+      <w:proofErr w:type="spellStart"/>
+      <w:r>
+        <w:t>ProjectsDb</w:t>
+      </w:r>
+      <w:proofErr w:type="spellEnd"/>
+      <w:r>
+        <w:t xml:space="preserve"> class, we will use the connection string from our project’s configuration file which </w:t>
+      </w:r>
+      <w:r>
+        <w:t>i</w:t>
+      </w:r>
+      <w:r>
+        <w:t xml:space="preserve">s </w:t>
+      </w:r>
+      <w:proofErr w:type="spellStart"/>
+      <w:proofErr w:type="gramStart"/>
+      <w:r>
+        <w:t>appsettings.json</w:t>
+      </w:r>
+      <w:proofErr w:type="spellEnd"/>
+      <w:proofErr w:type="gramEnd"/>
+      <w:r>
+        <w:t xml:space="preserve">. </w:t>
+      </w:r>
+      <w:proofErr w:type="gramStart"/>
+      <w:r>
+        <w:t>So</w:t>
+      </w:r>
+      <w:proofErr w:type="gramEnd"/>
+      <w:r>
+        <w:t xml:space="preserve"> open the </w:t>
+      </w:r>
+      <w:proofErr w:type="spellStart"/>
+      <w:r>
+        <w:t>ProjectsDb</w:t>
+      </w:r>
+      <w:proofErr w:type="spellEnd"/>
+      <w:r>
+        <w:t xml:space="preserve"> class and comment </w:t>
+      </w:r>
+      <w:r>
+        <w:t xml:space="preserve">or delete </w:t>
+      </w:r>
+      <w:r>
+        <w:t>the O</w:t>
+      </w:r>
+      <w:proofErr w:type="spellStart"/>
+      <w:r>
+        <w:t>nConfiguring</w:t>
+      </w:r>
+      <w:proofErr w:type="spellEnd"/>
+      <w:r>
+        <w:t xml:space="preserve"> method we overrode before as below:</w:t>
+      </w:r>
+    </w:p>
+    <w:p>
+      <w:pPr>
+        <w:pStyle w:val="ListParagraph"/>
+      </w:pPr>
+      <w:hyperlink r:id="rId15" w:history="1">
+        <w:r>
+          <w:rPr>
+            <w:rStyle w:val="Hyperlink"/>
+          </w:rPr>
+          <w:t>https://github.com/cagilalsac/PMSCTIS/blob/master/APP.Projects/Domain/ProjectsDb.cs</w:t>
+        </w:r>
+      </w:hyperlink>
+    </w:p>
+    <w:p>
+      <w:pPr>
+        <w:pStyle w:val="ListParagraph"/>
+      </w:pPr>
+    </w:p>
+    <w:p>
+      <w:pPr>
+        <w:pStyle w:val="ListParagraph"/>
+      </w:pPr>
+      <w:r>
+        <w:t xml:space="preserve">Db classes inherited from the </w:t>
+      </w:r>
+      <w:r>
+        <w:t xml:space="preserve">base </w:t>
+      </w:r>
+      <w:proofErr w:type="spellStart"/>
+      <w:r>
+        <w:t>DbContext</w:t>
+      </w:r>
+      <w:proofErr w:type="spellEnd"/>
+      <w:r>
+        <w:t xml:space="preserve"> </w:t>
+      </w:r>
+      <w:r>
+        <w:t xml:space="preserve">class </w:t>
+      </w:r>
+      <w:r>
+        <w:t>must ha</w:t>
+      </w:r>
+      <w:r>
+        <w:t>ve</w:t>
+      </w:r>
+      <w:r>
+        <w:t xml:space="preserve"> a constructor with a </w:t>
+      </w:r>
+      <w:proofErr w:type="spellStart"/>
+      <w:r>
+        <w:t>DbContextOptions</w:t>
+      </w:r>
+      <w:proofErr w:type="spellEnd"/>
+      <w:r>
+        <w:t xml:space="preserve"> instance paramete</w:t>
+      </w:r>
+      <w:r>
+        <w:t xml:space="preserve">r in order the use the connection string defined in </w:t>
+      </w:r>
+      <w:proofErr w:type="spellStart"/>
+      <w:proofErr w:type="gramStart"/>
+      <w:r>
+        <w:t>appsettings.json</w:t>
+      </w:r>
+      <w:proofErr w:type="spellEnd"/>
+      <w:proofErr w:type="gramEnd"/>
+      <w:r>
+        <w:t>.</w:t>
+      </w:r>
+    </w:p>
+    <w:p>
+      <w:pPr>
+        <w:pStyle w:val="ListParagraph"/>
+      </w:pPr>
+    </w:p>
+    <w:p>
+      <w:pPr>
+        <w:pStyle w:val="ListParagraph"/>
+      </w:pPr>
+      <w:r>
+        <w:t xml:space="preserve">Then add the connection string to </w:t>
+      </w:r>
+      <w:proofErr w:type="gramStart"/>
+      <w:r>
+        <w:t>app</w:t>
+      </w:r>
+      <w:proofErr w:type="spellStart"/>
+      <w:r>
+        <w:t>settings.json</w:t>
+      </w:r>
+      <w:proofErr w:type="spellEnd"/>
+      <w:proofErr w:type="gramEnd"/>
+      <w:r>
+        <w:t xml:space="preserve"> as below:</w:t>
+      </w:r>
+    </w:p>
+    <w:p>
+      <w:pPr>
+        <w:pStyle w:val="ListParagraph"/>
+      </w:pPr>
+      <w:hyperlink r:id="rId16" w:history="1">
+        <w:r>
+          <w:rPr>
+            <w:rStyle w:val="Hyperlink"/>
+          </w:rPr>
+          <w:t>https://github.com/cagilalsac/PMSCTIS/blob/master/API.Projects/appsettings.json</w:t>
+        </w:r>
+      </w:hyperlink>
+    </w:p>
+    <w:p>
+      <w:pPr>
+        <w:pStyle w:val="ListParagraph"/>
+      </w:pPr>
+    </w:p>
+    <w:p>
+      <w:pPr>
+        <w:pStyle w:val="ListParagraph"/>
+        <w:numPr>
+          <w:ilvl w:val="0"/>
+          <w:numId w:val="1"/>
+        </w:numPr>
+      </w:pPr>
+      <w:r>
+        <w:t xml:space="preserve">In </w:t>
+      </w:r>
+      <w:proofErr w:type="spellStart"/>
+      <w:r>
+        <w:t>API.Projects</w:t>
+      </w:r>
+      <w:proofErr w:type="spellEnd"/>
+      <w:r>
+        <w:t xml:space="preserve">, create an </w:t>
+      </w:r>
+      <w:r>
+        <w:t xml:space="preserve">empty </w:t>
+      </w:r>
+      <w:r>
+        <w:t xml:space="preserve">API Controller called </w:t>
+      </w:r>
+      <w:proofErr w:type="spellStart"/>
+      <w:r>
+        <w:t>TagsController</w:t>
+      </w:r>
+      <w:proofErr w:type="spellEnd"/>
+      <w:r>
+        <w:t xml:space="preserve"> </w:t>
+      </w:r>
+      <w:r>
+        <w:t xml:space="preserve">then modify it </w:t>
+      </w:r>
+      <w:r>
+        <w:t>as below:</w:t>
+      </w:r>
+    </w:p>
+    <w:p>
+      <w:pPr>
+        <w:pStyle w:val="ListParagraph"/>
+      </w:pPr>
+      <w:hyperlink r:id="rId17" w:history="1">
+        <w:r>
+          <w:rPr>
+            <w:rStyle w:val="Hyperlink"/>
+          </w:rPr>
+          <w:t>https://github.com/cagilalsac/PMSCTIS/blob/master/API.Projects/Controllers/TagsController.cs</w:t>
+        </w:r>
+      </w:hyperlink>
+    </w:p>
+    <w:p>
+      <w:pPr>
+        <w:pStyle w:val="ListParagraph"/>
+      </w:pPr>
+    </w:p>
+    <w:p>
+      <w:pPr>
+        <w:pStyle w:val="ListParagraph"/>
+      </w:pPr>
     </w:p>
     <w:p>
       <w:pPr>
@@ -1337,6 +1629,7 @@
   <w:style w:type="character" w:default="1" w:styleId="DefaultParagraphFont">
     <w:name w:val="Default Paragraph Font"/>
     <w:uiPriority w:val="1"/>
+    <w:semiHidden/>
     <w:unhideWhenUsed/>
   </w:style>
   <w:style w:type="table" w:default="1" w:styleId="TableNormal">

</xml_diff>

<commit_message>
Roadmap updated for create, update and delete tag operations.
</commit_message>
<xml_diff>
--- a/PMSCTIS.AppHost/Roadmap.docx
+++ b/PMSCTIS.AppHost/Roadmap.docx
@@ -1,6 +1,6 @@
 
 <file path=word/document.xml><?xml version="1.0" encoding="utf-8"?>
-<w:document xmlns:wpc="http://schemas.microsoft.com/office/word/2010/wordprocessingCanvas" xmlns:mc="http://schemas.openxmlformats.org/markup-compatibility/2006" xmlns:o="urn:schemas-microsoft-com:office:office" xmlns:r="http://schemas.openxmlformats.org/officeDocument/2006/relationships" xmlns:m="http://schemas.openxmlformats.org/officeDocument/2006/math" xmlns:v="urn:schemas-microsoft-com:vml" xmlns:wp14="http://schemas.microsoft.com/office/word/2010/wordprocessingDrawing" xmlns:wp="http://schemas.openxmlformats.org/drawingml/2006/wordprocessingDrawing" xmlns:w10="urn:schemas-microsoft-com:office:word" xmlns:w="http://schemas.openxmlformats.org/wordprocessingml/2006/main" xmlns:w14="http://schemas.microsoft.com/office/word/2010/wordml" xmlns:w15="http://schemas.microsoft.com/office/word/2012/wordml" xmlns:wpg="http://schemas.microsoft.com/office/word/2010/wordprocessingGroup" xmlns:wpi="http://schemas.microsoft.com/office/word/2010/wordprocessingInk" xmlns:wne="http://schemas.microsoft.com/office/word/2006/wordml" xmlns:wps="http://schemas.microsoft.com/office/word/2010/wordprocessingShape" mc:Ignorable="w14 w15 wp14">
+<w:document xmlns:wpc="http://schemas.microsoft.com/office/word/2010/wordprocessingCanvas" xmlns:cx="http://schemas.microsoft.com/office/drawing/2014/chartex" xmlns:cx1="http://schemas.microsoft.com/office/drawing/2015/9/8/chartex" xmlns:cx2="http://schemas.microsoft.com/office/drawing/2015/10/21/chartex" xmlns:cx3="http://schemas.microsoft.com/office/drawing/2016/5/9/chartex" xmlns:cx4="http://schemas.microsoft.com/office/drawing/2016/5/10/chartex" xmlns:cx5="http://schemas.microsoft.com/office/drawing/2016/5/11/chartex" xmlns:cx6="http://schemas.microsoft.com/office/drawing/2016/5/12/chartex" xmlns:cx7="http://schemas.microsoft.com/office/drawing/2016/5/13/chartex" xmlns:cx8="http://schemas.microsoft.com/office/drawing/2016/5/14/chartex" xmlns:mc="http://schemas.openxmlformats.org/markup-compatibility/2006" xmlns:aink="http://schemas.microsoft.com/office/drawing/2016/ink" xmlns:am3d="http://schemas.microsoft.com/office/drawing/2017/model3d" xmlns:o="urn:schemas-microsoft-com:office:office" xmlns:oel="http://schemas.microsoft.com/office/2019/extlst" xmlns:r="http://schemas.openxmlformats.org/officeDocument/2006/relationships" xmlns:m="http://schemas.openxmlformats.org/officeDocument/2006/math" xmlns:v="urn:schemas-microsoft-com:vml" xmlns:wp14="http://schemas.microsoft.com/office/word/2010/wordprocessingDrawing" xmlns:wp="http://schemas.openxmlformats.org/drawingml/2006/wordprocessingDrawing" xmlns:w10="urn:schemas-microsoft-com:office:word" xmlns:w="http://schemas.openxmlformats.org/wordprocessingml/2006/main" xmlns:w14="http://schemas.microsoft.com/office/word/2010/wordml" xmlns:w15="http://schemas.microsoft.com/office/word/2012/wordml" xmlns:w16cex="http://schemas.microsoft.com/office/word/2018/wordml/cex" xmlns:w16cid="http://schemas.microsoft.com/office/word/2016/wordml/cid" xmlns:w16="http://schemas.microsoft.com/office/word/2018/wordml" xmlns:w16du="http://schemas.microsoft.com/office/word/2023/wordml/word16du" xmlns:w16sdtdh="http://schemas.microsoft.com/office/word/2020/wordml/sdtdatahash" xmlns:w16sdtfl="http://schemas.microsoft.com/office/word/2024/wordml/sdtformatlock" xmlns:w16se="http://schemas.microsoft.com/office/word/2015/wordml/symex" xmlns:wpg="http://schemas.microsoft.com/office/word/2010/wordprocessingGroup" xmlns:wpi="http://schemas.microsoft.com/office/word/2010/wordprocessingInk" xmlns:wne="http://schemas.microsoft.com/office/word/2006/wordml" xmlns:wps="http://schemas.microsoft.com/office/word/2010/wordprocessingShape" mc:Ignorable="w14 w15 w16se w16cid w16 w16cex w16sdtdh w16sdtfl w16du wp14">
   <w:body>
     <w:p>
       <w:pPr>
@@ -502,15 +502,7 @@
       </w:r>
       <w:proofErr w:type="spellEnd"/>
       <w:r>
-        <w:t xml:space="preserve"> then Manage </w:t>
-      </w:r>
-      <w:proofErr w:type="spellStart"/>
-      <w:r>
-        <w:t>NuGet</w:t>
-      </w:r>
-      <w:proofErr w:type="spellEnd"/>
-      <w:r>
-        <w:t xml:space="preserve"> Packages, then from Browse tab search for </w:t>
+        <w:t xml:space="preserve"> then Manage NuGet Packages, then from Browse tab search for </w:t>
       </w:r>
       <w:proofErr w:type="spellStart"/>
       <w:r>
@@ -710,15 +702,7 @@
       </w:r>
       <w:proofErr w:type="spellEnd"/>
       <w:r>
-        <w:t xml:space="preserve"> then Manage </w:t>
-      </w:r>
-      <w:proofErr w:type="spellStart"/>
-      <w:r>
-        <w:t>NuGet</w:t>
-      </w:r>
-      <w:proofErr w:type="spellEnd"/>
-      <w:r>
-        <w:t xml:space="preserve"> Packages, then from Browse tab search </w:t>
+        <w:t xml:space="preserve"> then Manage NuGet Packages, then from Browse tab search </w:t>
       </w:r>
       <w:proofErr w:type="gramStart"/>
       <w:r>
@@ -790,6 +774,15 @@
       <w:pPr>
         <w:pStyle w:val="ListParagraph"/>
       </w:pPr>
+    </w:p>
+    <w:p>
+      <w:pPr>
+        <w:pStyle w:val="ListParagraph"/>
+        <w:numPr>
+          <w:ilvl w:val="0"/>
+          <w:numId w:val="1"/>
+        </w:numPr>
+      </w:pPr>
       <w:r>
         <w:t xml:space="preserve">Under Features folder in </w:t>
       </w:r>
@@ -837,6 +830,192 @@
         </w:numPr>
       </w:pPr>
       <w:r>
+        <w:t xml:space="preserve">Then create the file containing </w:t>
+      </w:r>
+      <w:proofErr w:type="spellStart"/>
+      <w:r>
+        <w:t>TagCreateHandler</w:t>
+      </w:r>
+      <w:proofErr w:type="spellEnd"/>
+      <w:r>
+        <w:t xml:space="preserve"> and </w:t>
+      </w:r>
+      <w:proofErr w:type="spellStart"/>
+      <w:r>
+        <w:t>TagCreateRequest</w:t>
+      </w:r>
+      <w:proofErr w:type="spellEnd"/>
+      <w:r>
+        <w:t xml:space="preserve"> classes under </w:t>
+      </w:r>
+      <w:proofErr w:type="spellStart"/>
+      <w:r>
+        <w:t>APP.Projects</w:t>
+      </w:r>
+      <w:proofErr w:type="spellEnd"/>
+      <w:r>
+        <w:t xml:space="preserve"> -&gt; Features -&gt; Tags folder as below:</w:t>
+      </w:r>
+    </w:p>
+    <w:p>
+      <w:pPr>
+        <w:pStyle w:val="ListParagraph"/>
+      </w:pPr>
+      <w:hyperlink r:id="rId14" w:history="1">
+        <w:r>
+          <w:rPr>
+            <w:rStyle w:val="Hyperlink"/>
+          </w:rPr>
+          <w:t>https://github.com/cagilalsac/PMSCTIS/blob/master/APP.Projects/Features/Tags/TagCreateHandler.cs</w:t>
+        </w:r>
+      </w:hyperlink>
+    </w:p>
+    <w:p>
+      <w:pPr>
+        <w:pStyle w:val="ListParagraph"/>
+      </w:pPr>
+    </w:p>
+    <w:p>
+      <w:pPr>
+        <w:pStyle w:val="ListParagraph"/>
+        <w:numPr>
+          <w:ilvl w:val="0"/>
+          <w:numId w:val="1"/>
+        </w:numPr>
+      </w:pPr>
+      <w:r>
+        <w:t xml:space="preserve">Then create the file containing </w:t>
+      </w:r>
+      <w:proofErr w:type="spellStart"/>
+      <w:r>
+        <w:t>Tag</w:t>
+      </w:r>
+      <w:r>
+        <w:t>Update</w:t>
+      </w:r>
+      <w:r>
+        <w:t>Handler</w:t>
+      </w:r>
+      <w:proofErr w:type="spellEnd"/>
+      <w:r>
+        <w:t xml:space="preserve"> and </w:t>
+      </w:r>
+      <w:proofErr w:type="spellStart"/>
+      <w:r>
+        <w:t>Tag</w:t>
+      </w:r>
+      <w:r>
+        <w:t>Update</w:t>
+      </w:r>
+      <w:r>
+        <w:t>Request</w:t>
+      </w:r>
+      <w:proofErr w:type="spellEnd"/>
+      <w:r>
+        <w:t xml:space="preserve"> classes under </w:t>
+      </w:r>
+      <w:proofErr w:type="spellStart"/>
+      <w:r>
+        <w:t>APP.Projects</w:t>
+      </w:r>
+      <w:proofErr w:type="spellEnd"/>
+      <w:r>
+        <w:t xml:space="preserve"> -&gt; Features -&gt; Tags folder as below:</w:t>
+      </w:r>
+    </w:p>
+    <w:p>
+      <w:pPr>
+        <w:pStyle w:val="ListParagraph"/>
+      </w:pPr>
+      <w:hyperlink r:id="rId15" w:history="1">
+        <w:r>
+          <w:rPr>
+            <w:rStyle w:val="Hyperlink"/>
+          </w:rPr>
+          <w:t>https://github.com/cagilalsac/PMSCTIS/blob/master/APP.Projects/Features/Tags/TagUpdateHandler.cs</w:t>
+        </w:r>
+      </w:hyperlink>
+    </w:p>
+    <w:p>
+      <w:pPr>
+        <w:pStyle w:val="ListParagraph"/>
+      </w:pPr>
+    </w:p>
+    <w:p>
+      <w:pPr>
+        <w:pStyle w:val="ListParagraph"/>
+        <w:numPr>
+          <w:ilvl w:val="0"/>
+          <w:numId w:val="1"/>
+        </w:numPr>
+      </w:pPr>
+      <w:r>
+        <w:t xml:space="preserve">Then create the file containing </w:t>
+      </w:r>
+      <w:proofErr w:type="spellStart"/>
+      <w:r>
+        <w:t>Tag</w:t>
+      </w:r>
+      <w:r>
+        <w:t>Delete</w:t>
+      </w:r>
+      <w:r>
+        <w:t>Handler</w:t>
+      </w:r>
+      <w:proofErr w:type="spellEnd"/>
+      <w:r>
+        <w:t xml:space="preserve"> and </w:t>
+      </w:r>
+      <w:proofErr w:type="spellStart"/>
+      <w:r>
+        <w:t>Tag</w:t>
+      </w:r>
+      <w:r>
+        <w:t>Delete</w:t>
+      </w:r>
+      <w:r>
+        <w:t>Request</w:t>
+      </w:r>
+      <w:proofErr w:type="spellEnd"/>
+      <w:r>
+        <w:t xml:space="preserve"> classes under </w:t>
+      </w:r>
+      <w:proofErr w:type="spellStart"/>
+      <w:r>
+        <w:t>APP.Projects</w:t>
+      </w:r>
+      <w:proofErr w:type="spellEnd"/>
+      <w:r>
+        <w:t xml:space="preserve"> -&gt; Features -&gt; Tags folder as below:</w:t>
+      </w:r>
+    </w:p>
+    <w:p>
+      <w:pPr>
+        <w:pStyle w:val="ListParagraph"/>
+      </w:pPr>
+      <w:hyperlink r:id="rId16" w:history="1">
+        <w:r>
+          <w:rPr>
+            <w:rStyle w:val="Hyperlink"/>
+          </w:rPr>
+          <w:t>https://github.com/cagilalsac/PMSCTIS/blob/master/APP.Projects/Features/Tags/TagDeleteHandler.cs</w:t>
+        </w:r>
+      </w:hyperlink>
+    </w:p>
+    <w:p>
+      <w:pPr>
+        <w:pStyle w:val="ListParagraph"/>
+      </w:pPr>
+    </w:p>
+    <w:p>
+      <w:pPr>
+        <w:pStyle w:val="ListParagraph"/>
+        <w:numPr>
+          <w:ilvl w:val="0"/>
+          <w:numId w:val="1"/>
+        </w:numPr>
+      </w:pPr>
+      <w:r>
         <w:t xml:space="preserve">In </w:t>
       </w:r>
       <w:proofErr w:type="spellStart"/>
@@ -876,7 +1055,7 @@
       <w:pPr>
         <w:pStyle w:val="ListParagraph"/>
       </w:pPr>
-      <w:hyperlink r:id="rId14" w:history="1">
+      <w:hyperlink r:id="rId17" w:history="1">
         <w:r>
           <w:rPr>
             <w:rStyle w:val="Hyperlink"/>
@@ -950,7 +1129,7 @@
       <w:pPr>
         <w:pStyle w:val="ListParagraph"/>
       </w:pPr>
-      <w:hyperlink r:id="rId15" w:history="1">
+      <w:hyperlink r:id="rId18" w:history="1">
         <w:r>
           <w:rPr>
             <w:rStyle w:val="Hyperlink"/>
@@ -1013,8 +1192,6 @@
       <w:r>
         <w:t>.</w:t>
       </w:r>
-      <w:bookmarkStart w:id="0" w:name="_GoBack"/>
-      <w:bookmarkEnd w:id="0"/>
     </w:p>
     <w:p>
       <w:pPr>
@@ -1041,7 +1218,7 @@
       <w:pPr>
         <w:pStyle w:val="ListParagraph"/>
       </w:pPr>
-      <w:hyperlink r:id="rId16" w:history="1">
+      <w:hyperlink r:id="rId19" w:history="1">
         <w:r>
           <w:rPr>
             <w:rStyle w:val="Hyperlink"/>
@@ -1099,7 +1276,7 @@
       <w:pPr>
         <w:pStyle w:val="ListParagraph"/>
       </w:pPr>
-      <w:hyperlink r:id="rId17" w:history="1">
+      <w:hyperlink r:id="rId20" w:history="1">
         <w:r>
           <w:rPr>
             <w:rStyle w:val="Hyperlink"/>
@@ -1108,31 +1285,7 @@
         </w:r>
       </w:hyperlink>
     </w:p>
-    <w:p>
-      <w:pPr>
-        <w:pStyle w:val="ListParagraph"/>
-      </w:pPr>
-    </w:p>
-    <w:p>
-      <w:pPr>
-        <w:pStyle w:val="ListParagraph"/>
-      </w:pPr>
-    </w:p>
-    <w:p>
-      <w:pPr>
-        <w:pStyle w:val="ListParagraph"/>
-      </w:pPr>
-    </w:p>
-    <w:p>
-      <w:pPr>
-        <w:pStyle w:val="ListParagraph"/>
-      </w:pPr>
-    </w:p>
-    <w:p>
-      <w:pPr>
-        <w:pStyle w:val="ListParagraph"/>
-      </w:pPr>
-    </w:p>
+    <w:p/>
     <w:sectPr>
       <w:pgSz w:w="12240" w:h="15840"/>
       <w:pgMar w:top="1440" w:right="1440" w:bottom="1440" w:left="1440" w:header="720" w:footer="720" w:gutter="0"/>
@@ -1144,7 +1297,7 @@
 </file>
 
 <file path=word/numbering.xml><?xml version="1.0" encoding="utf-8"?>
-<w:numbering xmlns:wpc="http://schemas.microsoft.com/office/word/2010/wordprocessingCanvas" xmlns:mc="http://schemas.openxmlformats.org/markup-compatibility/2006" xmlns:o="urn:schemas-microsoft-com:office:office" xmlns:r="http://schemas.openxmlformats.org/officeDocument/2006/relationships" xmlns:m="http://schemas.openxmlformats.org/officeDocument/2006/math" xmlns:v="urn:schemas-microsoft-com:vml" xmlns:wp14="http://schemas.microsoft.com/office/word/2010/wordprocessingDrawing" xmlns:wp="http://schemas.openxmlformats.org/drawingml/2006/wordprocessingDrawing" xmlns:w10="urn:schemas-microsoft-com:office:word" xmlns:w="http://schemas.openxmlformats.org/wordprocessingml/2006/main" xmlns:w14="http://schemas.microsoft.com/office/word/2010/wordml" xmlns:w15="http://schemas.microsoft.com/office/word/2012/wordml" xmlns:wpg="http://schemas.microsoft.com/office/word/2010/wordprocessingGroup" xmlns:wpi="http://schemas.microsoft.com/office/word/2010/wordprocessingInk" xmlns:wne="http://schemas.microsoft.com/office/word/2006/wordml" xmlns:wps="http://schemas.microsoft.com/office/word/2010/wordprocessingShape" mc:Ignorable="w14 w15 wp14">
+<w:numbering xmlns:wpc="http://schemas.microsoft.com/office/word/2010/wordprocessingCanvas" xmlns:cx="http://schemas.microsoft.com/office/drawing/2014/chartex" xmlns:cx1="http://schemas.microsoft.com/office/drawing/2015/9/8/chartex" xmlns:cx2="http://schemas.microsoft.com/office/drawing/2015/10/21/chartex" xmlns:cx3="http://schemas.microsoft.com/office/drawing/2016/5/9/chartex" xmlns:cx4="http://schemas.microsoft.com/office/drawing/2016/5/10/chartex" xmlns:cx5="http://schemas.microsoft.com/office/drawing/2016/5/11/chartex" xmlns:cx6="http://schemas.microsoft.com/office/drawing/2016/5/12/chartex" xmlns:cx7="http://schemas.microsoft.com/office/drawing/2016/5/13/chartex" xmlns:cx8="http://schemas.microsoft.com/office/drawing/2016/5/14/chartex" xmlns:mc="http://schemas.openxmlformats.org/markup-compatibility/2006" xmlns:aink="http://schemas.microsoft.com/office/drawing/2016/ink" xmlns:am3d="http://schemas.microsoft.com/office/drawing/2017/model3d" xmlns:o="urn:schemas-microsoft-com:office:office" xmlns:oel="http://schemas.microsoft.com/office/2019/extlst" xmlns:r="http://schemas.openxmlformats.org/officeDocument/2006/relationships" xmlns:m="http://schemas.openxmlformats.org/officeDocument/2006/math" xmlns:v="urn:schemas-microsoft-com:vml" xmlns:wp14="http://schemas.microsoft.com/office/word/2010/wordprocessingDrawing" xmlns:wp="http://schemas.openxmlformats.org/drawingml/2006/wordprocessingDrawing" xmlns:w10="urn:schemas-microsoft-com:office:word" xmlns:w="http://schemas.openxmlformats.org/wordprocessingml/2006/main" xmlns:w14="http://schemas.microsoft.com/office/word/2010/wordml" xmlns:w15="http://schemas.microsoft.com/office/word/2012/wordml" xmlns:w16cex="http://schemas.microsoft.com/office/word/2018/wordml/cex" xmlns:w16cid="http://schemas.microsoft.com/office/word/2016/wordml/cid" xmlns:w16="http://schemas.microsoft.com/office/word/2018/wordml" xmlns:w16du="http://schemas.microsoft.com/office/word/2023/wordml/word16du" xmlns:w16sdtdh="http://schemas.microsoft.com/office/word/2020/wordml/sdtdatahash" xmlns:w16sdtfl="http://schemas.microsoft.com/office/word/2024/wordml/sdtformatlock" xmlns:w16se="http://schemas.microsoft.com/office/word/2015/wordml/symex" xmlns:wpg="http://schemas.microsoft.com/office/word/2010/wordprocessingGroup" xmlns:wpi="http://schemas.microsoft.com/office/word/2010/wordprocessingInk" xmlns:wne="http://schemas.microsoft.com/office/word/2006/wordml" xmlns:wps="http://schemas.microsoft.com/office/word/2010/wordprocessingShape" mc:Ignorable="w14 w15 w16se w16cid w16 w16cex w16sdtdh w16sdtfl w16du wp14">
   <w:abstractNum w:abstractNumId="0" w15:restartNumberingAfterBreak="0">
     <w:nsid w:val="6C886217"/>
     <w:multiLevelType w:val="hybridMultilevel"/>
@@ -1234,14 +1387,14 @@
       </w:pPr>
     </w:lvl>
   </w:abstractNum>
-  <w:num w:numId="1">
+  <w:num w:numId="1" w16cid:durableId="944574233">
     <w:abstractNumId w:val="0"/>
   </w:num>
 </w:numbering>
 </file>
 
 <file path=word/styles.xml><?xml version="1.0" encoding="utf-8"?>
-<w:styles xmlns:mc="http://schemas.openxmlformats.org/markup-compatibility/2006" xmlns:r="http://schemas.openxmlformats.org/officeDocument/2006/relationships" xmlns:w="http://schemas.openxmlformats.org/wordprocessingml/2006/main" xmlns:w14="http://schemas.microsoft.com/office/word/2010/wordml" xmlns:w15="http://schemas.microsoft.com/office/word/2012/wordml" mc:Ignorable="w14 w15">
+<w:styles xmlns:mc="http://schemas.openxmlformats.org/markup-compatibility/2006" xmlns:r="http://schemas.openxmlformats.org/officeDocument/2006/relationships" xmlns:w="http://schemas.openxmlformats.org/wordprocessingml/2006/main" xmlns:w14="http://schemas.microsoft.com/office/word/2010/wordml" xmlns:w15="http://schemas.microsoft.com/office/word/2012/wordml" xmlns:w16cex="http://schemas.microsoft.com/office/word/2018/wordml/cex" xmlns:w16cid="http://schemas.microsoft.com/office/word/2016/wordml/cid" xmlns:w16="http://schemas.microsoft.com/office/word/2018/wordml" xmlns:w16du="http://schemas.microsoft.com/office/word/2023/wordml/word16du" xmlns:w16sdtdh="http://schemas.microsoft.com/office/word/2020/wordml/sdtdatahash" xmlns:w16sdtfl="http://schemas.microsoft.com/office/word/2024/wordml/sdtformatlock" xmlns:w16se="http://schemas.microsoft.com/office/word/2015/wordml/symex" mc:Ignorable="w14 w15 w16se w16cid w16 w16cex w16sdtdh w16sdtfl w16du">
   <w:docDefaults>
     <w:rPrDefault>
       <w:rPr>
@@ -1257,7 +1410,7 @@
       </w:pPr>
     </w:pPrDefault>
   </w:docDefaults>
-  <w:latentStyles w:defLockedState="0" w:defUIPriority="99" w:defSemiHidden="0" w:defUnhideWhenUsed="0" w:defQFormat="0" w:count="371">
+  <w:latentStyles w:defLockedState="0" w:defUIPriority="99" w:defSemiHidden="0" w:defUnhideWhenUsed="0" w:defQFormat="0" w:count="376">
     <w:lsdException w:name="Normal" w:uiPriority="0" w:qFormat="1"/>
     <w:lsdException w:name="heading 1" w:uiPriority="9" w:qFormat="1"/>
     <w:lsdException w:name="heading 2" w:semiHidden="1" w:uiPriority="9" w:unhideWhenUsed="1" w:qFormat="1"/>
@@ -1629,6 +1782,11 @@
     <w:lsdException w:name="List Table 5 Dark Accent 6" w:uiPriority="50"/>
     <w:lsdException w:name="List Table 6 Colorful Accent 6" w:uiPriority="51"/>
     <w:lsdException w:name="List Table 7 Colorful Accent 6" w:uiPriority="52"/>
+    <w:lsdException w:name="Mention" w:semiHidden="1" w:unhideWhenUsed="1"/>
+    <w:lsdException w:name="Smart Hyperlink" w:semiHidden="1" w:unhideWhenUsed="1"/>
+    <w:lsdException w:name="Hashtag" w:semiHidden="1" w:unhideWhenUsed="1"/>
+    <w:lsdException w:name="Unresolved Mention" w:semiHidden="1" w:unhideWhenUsed="1"/>
+    <w:lsdException w:name="Smart Link" w:semiHidden="1" w:unhideWhenUsed="1"/>
   </w:latentStyles>
   <w:style w:type="paragraph" w:default="1" w:styleId="Normal">
     <w:name w:val="Normal"/>
@@ -1658,6 +1816,7 @@
   <w:style w:type="character" w:default="1" w:styleId="DefaultParagraphFont">
     <w:name w:val="Default Paragraph Font"/>
     <w:uiPriority w:val="1"/>
+    <w:semiHidden/>
     <w:unhideWhenUsed/>
   </w:style>
   <w:style w:type="table" w:default="1" w:styleId="TableNormal">
@@ -1716,13 +1875,25 @@
       <w:u w:val="single"/>
     </w:rPr>
   </w:style>
-  <w:style w:type="character" w:customStyle="1" w:styleId="UnresolvedMention">
+  <w:style w:type="character" w:customStyle="1" w:styleId="UnresolvedMention1">
+    <w:name w:val="Unresolved Mention1"/>
+    <w:basedOn w:val="DefaultParagraphFont"/>
+    <w:uiPriority w:val="99"/>
+    <w:semiHidden/>
+    <w:unhideWhenUsed/>
+    <w:rsid w:val="00AF4FCA"/>
+    <w:rPr>
+      <w:color w:val="605E5C"/>
+      <w:shd w:val="clear" w:color="auto" w:fill="E1DFDD"/>
+    </w:rPr>
+  </w:style>
+  <w:style w:type="character" w:styleId="UnresolvedMention">
     <w:name w:val="Unresolved Mention"/>
     <w:basedOn w:val="DefaultParagraphFont"/>
     <w:uiPriority w:val="99"/>
     <w:semiHidden/>
     <w:unhideWhenUsed/>
-    <w:rsid w:val="00AF4FCA"/>
+    <w:rsid w:val="009D02CC"/>
     <w:rPr>
       <w:color w:val="605E5C"/>
       <w:shd w:val="clear" w:color="auto" w:fill="E1DFDD"/>

</xml_diff>

<commit_message>
Roadmap updated for Project and ProjectTag entities.
</commit_message>
<xml_diff>
--- a/PMSCTIS.AppHost/Roadmap.docx
+++ b/PMSCTIS.AppHost/Roadmap.docx
@@ -702,18 +702,13 @@
       </w:r>
       <w:proofErr w:type="spellEnd"/>
       <w:r>
-        <w:t xml:space="preserve"> then Manage NuGet Packages, then from Browse tab search </w:t>
-      </w:r>
-      <w:proofErr w:type="gramStart"/>
-      <w:r>
-        <w:t xml:space="preserve">for  </w:t>
+        <w:t xml:space="preserve"> then Manage NuGet Packages, then from Browse tab search for  </w:t>
       </w:r>
       <w:proofErr w:type="spellStart"/>
       <w:r>
         <w:t>MediatR</w:t>
       </w:r>
       <w:proofErr w:type="spellEnd"/>
-      <w:proofErr w:type="gramEnd"/>
       <w:r>
         <w:t xml:space="preserve"> package, select the latest version and install.</w:t>
       </w:r>
@@ -888,13 +883,7 @@
       </w:r>
       <w:proofErr w:type="spellStart"/>
       <w:r>
-        <w:t>Tag</w:t>
-      </w:r>
-      <w:r>
-        <w:t>Update</w:t>
-      </w:r>
-      <w:r>
-        <w:t>Handler</w:t>
+        <w:t>TagUpdateHandler</w:t>
       </w:r>
       <w:proofErr w:type="spellEnd"/>
       <w:r>
@@ -902,13 +891,7 @@
       </w:r>
       <w:proofErr w:type="spellStart"/>
       <w:r>
-        <w:t>Tag</w:t>
-      </w:r>
-      <w:r>
-        <w:t>Update</w:t>
-      </w:r>
-      <w:r>
-        <w:t>Request</w:t>
+        <w:t>TagUpdateRequest</w:t>
       </w:r>
       <w:proofErr w:type="spellEnd"/>
       <w:r>
@@ -954,13 +937,7 @@
       </w:r>
       <w:proofErr w:type="spellStart"/>
       <w:r>
-        <w:t>Tag</w:t>
-      </w:r>
-      <w:r>
-        <w:t>Delete</w:t>
-      </w:r>
-      <w:r>
-        <w:t>Handler</w:t>
+        <w:t>TagDeleteHandler</w:t>
       </w:r>
       <w:proofErr w:type="spellEnd"/>
       <w:r>
@@ -968,13 +945,7 @@
       </w:r>
       <w:proofErr w:type="spellStart"/>
       <w:r>
-        <w:t>Tag</w:t>
-      </w:r>
-      <w:r>
-        <w:t>Delete</w:t>
-      </w:r>
-      <w:r>
-        <w:t>Request</w:t>
+        <w:t>TagDeleteRequest</w:t>
       </w:r>
       <w:proofErr w:type="spellEnd"/>
       <w:r>
@@ -1284,6 +1255,668 @@
           <w:t>https://github.com/cagilalsac/PMSCTIS/blob/master/API.Projects/Controllers/TagsController.cs</w:t>
         </w:r>
       </w:hyperlink>
+    </w:p>
+    <w:p>
+      <w:pPr>
+        <w:pStyle w:val="ListParagraph"/>
+      </w:pPr>
+    </w:p>
+    <w:p>
+      <w:pPr>
+        <w:pStyle w:val="ListParagraph"/>
+        <w:numPr>
+          <w:ilvl w:val="0"/>
+          <w:numId w:val="1"/>
+        </w:numPr>
+      </w:pPr>
+      <w:r>
+        <w:lastRenderedPageBreak/>
+        <w:t xml:space="preserve">In </w:t>
+      </w:r>
+      <w:proofErr w:type="spellStart"/>
+      <w:r>
+        <w:t>A</w:t>
+      </w:r>
+      <w:r>
+        <w:t>PP</w:t>
+      </w:r>
+      <w:r>
+        <w:t>.Projects</w:t>
+      </w:r>
+      <w:proofErr w:type="spellEnd"/>
+      <w:r>
+        <w:t>, c</w:t>
+      </w:r>
+      <w:r>
+        <w:t xml:space="preserve">reate the </w:t>
+      </w:r>
+      <w:r>
+        <w:t xml:space="preserve">Project and </w:t>
+      </w:r>
+      <w:proofErr w:type="spellStart"/>
+      <w:r>
+        <w:t>ProjectTag</w:t>
+      </w:r>
+      <w:proofErr w:type="spellEnd"/>
+      <w:r>
+        <w:t xml:space="preserve"> entity class</w:t>
+      </w:r>
+      <w:r>
+        <w:t>es</w:t>
+      </w:r>
+      <w:r>
+        <w:t xml:space="preserve"> under the Domain folder as in:</w:t>
+      </w:r>
+    </w:p>
+    <w:p>
+      <w:pPr>
+        <w:pStyle w:val="ListParagraph"/>
+      </w:pPr>
+      <w:hyperlink r:id="rId21" w:history="1">
+        <w:r>
+          <w:rPr>
+            <w:rStyle w:val="Hyperlink"/>
+          </w:rPr>
+          <w:t>https://github.com/cagilalsac/PMSCTIS/blob/master/APP.Projects/Domain/Project.cs</w:t>
+        </w:r>
+      </w:hyperlink>
+    </w:p>
+    <w:p>
+      <w:pPr>
+        <w:pStyle w:val="ListParagraph"/>
+      </w:pPr>
+      <w:hyperlink r:id="rId22" w:history="1">
+        <w:r>
+          <w:rPr>
+            <w:rStyle w:val="Hyperlink"/>
+          </w:rPr>
+          <w:t>https://github.com/cagilalsac/PMSCTIS/blob/master/APP.Projects/Domain/ProjectTag.cs</w:t>
+        </w:r>
+      </w:hyperlink>
+    </w:p>
+    <w:p>
+      <w:pPr>
+        <w:pStyle w:val="ListParagraph"/>
+      </w:pPr>
+    </w:p>
+    <w:p>
+      <w:pPr>
+        <w:pStyle w:val="ListParagraph"/>
+      </w:pPr>
+      <w:r>
+        <w:t xml:space="preserve">Also add the navigation property </w:t>
+      </w:r>
+      <w:proofErr w:type="spellStart"/>
+      <w:r>
+        <w:t>ProjectTags</w:t>
+      </w:r>
+      <w:proofErr w:type="spellEnd"/>
+      <w:r>
+        <w:t xml:space="preserve"> in the Tag entity:</w:t>
+      </w:r>
+    </w:p>
+    <w:p>
+      <w:pPr>
+        <w:pStyle w:val="ListParagraph"/>
+        <w:rPr>
+          <w:rFonts w:ascii="Cascadia Mono" w:hAnsi="Cascadia Mono" w:cs="Cascadia Mono"/>
+          <w:color w:val="000000"/>
+          <w:sz w:val="19"/>
+          <w:szCs w:val="19"/>
+          <w:lang w:val="tr-TR"/>
+        </w:rPr>
+      </w:pPr>
+      <w:r>
+        <w:rPr>
+          <w:rFonts w:ascii="Cascadia Mono" w:hAnsi="Cascadia Mono" w:cs="Cascadia Mono"/>
+          <w:color w:val="0000FF"/>
+          <w:sz w:val="19"/>
+          <w:szCs w:val="19"/>
+          <w:highlight w:val="white"/>
+          <w:lang w:val="tr-TR"/>
+        </w:rPr>
+        <w:t>public</w:t>
+      </w:r>
+      <w:r>
+        <w:rPr>
+          <w:rFonts w:ascii="Cascadia Mono" w:hAnsi="Cascadia Mono" w:cs="Cascadia Mono"/>
+          <w:color w:val="000000"/>
+          <w:sz w:val="19"/>
+          <w:szCs w:val="19"/>
+          <w:highlight w:val="white"/>
+          <w:lang w:val="tr-TR"/>
+        </w:rPr>
+        <w:t xml:space="preserve"> </w:t>
+      </w:r>
+      <w:r>
+        <w:rPr>
+          <w:rFonts w:ascii="Cascadia Mono" w:hAnsi="Cascadia Mono" w:cs="Cascadia Mono"/>
+          <w:color w:val="2B91AF"/>
+          <w:sz w:val="19"/>
+          <w:szCs w:val="19"/>
+          <w:highlight w:val="white"/>
+          <w:lang w:val="tr-TR"/>
+        </w:rPr>
+        <w:t>List</w:t>
+      </w:r>
+      <w:r>
+        <w:rPr>
+          <w:rFonts w:ascii="Cascadia Mono" w:hAnsi="Cascadia Mono" w:cs="Cascadia Mono"/>
+          <w:color w:val="000000"/>
+          <w:sz w:val="19"/>
+          <w:szCs w:val="19"/>
+          <w:highlight w:val="white"/>
+          <w:lang w:val="tr-TR"/>
+        </w:rPr>
+        <w:t>&lt;</w:t>
+      </w:r>
+      <w:r>
+        <w:rPr>
+          <w:rFonts w:ascii="Cascadia Mono" w:hAnsi="Cascadia Mono" w:cs="Cascadia Mono"/>
+          <w:color w:val="2B91AF"/>
+          <w:sz w:val="19"/>
+          <w:szCs w:val="19"/>
+          <w:highlight w:val="white"/>
+          <w:lang w:val="tr-TR"/>
+        </w:rPr>
+        <w:t>ProjectTag</w:t>
+      </w:r>
+      <w:r>
+        <w:rPr>
+          <w:rFonts w:ascii="Cascadia Mono" w:hAnsi="Cascadia Mono" w:cs="Cascadia Mono"/>
+          <w:color w:val="000000"/>
+          <w:sz w:val="19"/>
+          <w:szCs w:val="19"/>
+          <w:highlight w:val="white"/>
+          <w:lang w:val="tr-TR"/>
+        </w:rPr>
+        <w:t xml:space="preserve">&gt; ProjectTags { </w:t>
+      </w:r>
+      <w:r>
+        <w:rPr>
+          <w:rFonts w:ascii="Cascadia Mono" w:hAnsi="Cascadia Mono" w:cs="Cascadia Mono"/>
+          <w:color w:val="0000FF"/>
+          <w:sz w:val="19"/>
+          <w:szCs w:val="19"/>
+          <w:highlight w:val="white"/>
+          <w:lang w:val="tr-TR"/>
+        </w:rPr>
+        <w:t>get</w:t>
+      </w:r>
+      <w:r>
+        <w:rPr>
+          <w:rFonts w:ascii="Cascadia Mono" w:hAnsi="Cascadia Mono" w:cs="Cascadia Mono"/>
+          <w:color w:val="000000"/>
+          <w:sz w:val="19"/>
+          <w:szCs w:val="19"/>
+          <w:highlight w:val="white"/>
+          <w:lang w:val="tr-TR"/>
+        </w:rPr>
+        <w:t xml:space="preserve">; </w:t>
+      </w:r>
+      <w:r>
+        <w:rPr>
+          <w:rFonts w:ascii="Cascadia Mono" w:hAnsi="Cascadia Mono" w:cs="Cascadia Mono"/>
+          <w:color w:val="0000FF"/>
+          <w:sz w:val="19"/>
+          <w:szCs w:val="19"/>
+          <w:highlight w:val="white"/>
+          <w:lang w:val="tr-TR"/>
+        </w:rPr>
+        <w:t>set</w:t>
+      </w:r>
+      <w:r>
+        <w:rPr>
+          <w:rFonts w:ascii="Cascadia Mono" w:hAnsi="Cascadia Mono" w:cs="Cascadia Mono"/>
+          <w:color w:val="000000"/>
+          <w:sz w:val="19"/>
+          <w:szCs w:val="19"/>
+          <w:highlight w:val="white"/>
+          <w:lang w:val="tr-TR"/>
+        </w:rPr>
+        <w:t xml:space="preserve">; } = </w:t>
+      </w:r>
+      <w:r>
+        <w:rPr>
+          <w:rFonts w:ascii="Cascadia Mono" w:hAnsi="Cascadia Mono" w:cs="Cascadia Mono"/>
+          <w:color w:val="0000FF"/>
+          <w:sz w:val="19"/>
+          <w:szCs w:val="19"/>
+          <w:highlight w:val="white"/>
+          <w:lang w:val="tr-TR"/>
+        </w:rPr>
+        <w:t>new</w:t>
+      </w:r>
+      <w:r>
+        <w:rPr>
+          <w:rFonts w:ascii="Cascadia Mono" w:hAnsi="Cascadia Mono" w:cs="Cascadia Mono"/>
+          <w:color w:val="000000"/>
+          <w:sz w:val="19"/>
+          <w:szCs w:val="19"/>
+          <w:highlight w:val="white"/>
+          <w:lang w:val="tr-TR"/>
+        </w:rPr>
+        <w:t xml:space="preserve"> </w:t>
+      </w:r>
+      <w:r>
+        <w:rPr>
+          <w:rFonts w:ascii="Cascadia Mono" w:hAnsi="Cascadia Mono" w:cs="Cascadia Mono"/>
+          <w:color w:val="2B91AF"/>
+          <w:sz w:val="19"/>
+          <w:szCs w:val="19"/>
+          <w:highlight w:val="white"/>
+          <w:lang w:val="tr-TR"/>
+        </w:rPr>
+        <w:t>List</w:t>
+      </w:r>
+      <w:r>
+        <w:rPr>
+          <w:rFonts w:ascii="Cascadia Mono" w:hAnsi="Cascadia Mono" w:cs="Cascadia Mono"/>
+          <w:color w:val="000000"/>
+          <w:sz w:val="19"/>
+          <w:szCs w:val="19"/>
+          <w:highlight w:val="white"/>
+          <w:lang w:val="tr-TR"/>
+        </w:rPr>
+        <w:t>&lt;</w:t>
+      </w:r>
+      <w:r>
+        <w:rPr>
+          <w:rFonts w:ascii="Cascadia Mono" w:hAnsi="Cascadia Mono" w:cs="Cascadia Mono"/>
+          <w:color w:val="2B91AF"/>
+          <w:sz w:val="19"/>
+          <w:szCs w:val="19"/>
+          <w:highlight w:val="white"/>
+          <w:lang w:val="tr-TR"/>
+        </w:rPr>
+        <w:t>ProjectTag</w:t>
+      </w:r>
+      <w:r>
+        <w:rPr>
+          <w:rFonts w:ascii="Cascadia Mono" w:hAnsi="Cascadia Mono" w:cs="Cascadia Mono"/>
+          <w:color w:val="000000"/>
+          <w:sz w:val="19"/>
+          <w:szCs w:val="19"/>
+          <w:highlight w:val="white"/>
+          <w:lang w:val="tr-TR"/>
+        </w:rPr>
+        <w:t>&gt;();</w:t>
+      </w:r>
+    </w:p>
+    <w:p>
+      <w:pPr>
+        <w:pStyle w:val="ListParagraph"/>
+      </w:pPr>
+    </w:p>
+    <w:p>
+      <w:pPr>
+        <w:pStyle w:val="ListParagraph"/>
+        <w:numPr>
+          <w:ilvl w:val="0"/>
+          <w:numId w:val="1"/>
+        </w:numPr>
+      </w:pPr>
+      <w:r>
+        <w:t xml:space="preserve">In </w:t>
+      </w:r>
+      <w:proofErr w:type="spellStart"/>
+      <w:r>
+        <w:t>APP.Projects</w:t>
+      </w:r>
+      <w:proofErr w:type="spellEnd"/>
+      <w:r>
+        <w:t xml:space="preserve">, add the Projects and </w:t>
+      </w:r>
+      <w:proofErr w:type="spellStart"/>
+      <w:r>
+        <w:t>ProjectTags</w:t>
+      </w:r>
+      <w:proofErr w:type="spellEnd"/>
+      <w:r>
+        <w:t xml:space="preserve"> </w:t>
+      </w:r>
+      <w:proofErr w:type="spellStart"/>
+      <w:r>
+        <w:t>DbSets</w:t>
+      </w:r>
+      <w:proofErr w:type="spellEnd"/>
+      <w:r>
+        <w:t xml:space="preserve"> in the </w:t>
+      </w:r>
+      <w:proofErr w:type="spellStart"/>
+      <w:r>
+        <w:t>ProjectsDb</w:t>
+      </w:r>
+      <w:proofErr w:type="spellEnd"/>
+      <w:r>
+        <w:t xml:space="preserve"> class in the Domain folder:</w:t>
+      </w:r>
+    </w:p>
+    <w:p>
+      <w:pPr>
+        <w:pStyle w:val="ListParagraph"/>
+        <w:rPr>
+          <w:rFonts w:ascii="Cascadia Mono" w:hAnsi="Cascadia Mono" w:cs="Cascadia Mono"/>
+          <w:color w:val="000000"/>
+          <w:sz w:val="19"/>
+          <w:szCs w:val="19"/>
+          <w:lang w:val="tr-TR"/>
+        </w:rPr>
+      </w:pPr>
+      <w:r>
+        <w:rPr>
+          <w:rFonts w:ascii="Cascadia Mono" w:hAnsi="Cascadia Mono" w:cs="Cascadia Mono"/>
+          <w:color w:val="0000FF"/>
+          <w:sz w:val="19"/>
+          <w:szCs w:val="19"/>
+          <w:highlight w:val="white"/>
+          <w:lang w:val="tr-TR"/>
+        </w:rPr>
+        <w:t>public</w:t>
+      </w:r>
+      <w:r>
+        <w:rPr>
+          <w:rFonts w:ascii="Cascadia Mono" w:hAnsi="Cascadia Mono" w:cs="Cascadia Mono"/>
+          <w:color w:val="000000"/>
+          <w:sz w:val="19"/>
+          <w:szCs w:val="19"/>
+          <w:highlight w:val="white"/>
+          <w:lang w:val="tr-TR"/>
+        </w:rPr>
+        <w:t xml:space="preserve"> </w:t>
+      </w:r>
+      <w:r>
+        <w:rPr>
+          <w:rFonts w:ascii="Cascadia Mono" w:hAnsi="Cascadia Mono" w:cs="Cascadia Mono"/>
+          <w:color w:val="2B91AF"/>
+          <w:sz w:val="19"/>
+          <w:szCs w:val="19"/>
+          <w:highlight w:val="white"/>
+          <w:lang w:val="tr-TR"/>
+        </w:rPr>
+        <w:t>DbSet</w:t>
+      </w:r>
+      <w:r>
+        <w:rPr>
+          <w:rFonts w:ascii="Cascadia Mono" w:hAnsi="Cascadia Mono" w:cs="Cascadia Mono"/>
+          <w:color w:val="000000"/>
+          <w:sz w:val="19"/>
+          <w:szCs w:val="19"/>
+          <w:highlight w:val="white"/>
+          <w:lang w:val="tr-TR"/>
+        </w:rPr>
+        <w:t>&lt;</w:t>
+      </w:r>
+      <w:r>
+        <w:rPr>
+          <w:rFonts w:ascii="Cascadia Mono" w:hAnsi="Cascadia Mono" w:cs="Cascadia Mono"/>
+          <w:color w:val="2B91AF"/>
+          <w:sz w:val="19"/>
+          <w:szCs w:val="19"/>
+          <w:highlight w:val="white"/>
+          <w:lang w:val="tr-TR"/>
+        </w:rPr>
+        <w:t>Project</w:t>
+      </w:r>
+      <w:r>
+        <w:rPr>
+          <w:rFonts w:ascii="Cascadia Mono" w:hAnsi="Cascadia Mono" w:cs="Cascadia Mono"/>
+          <w:color w:val="000000"/>
+          <w:sz w:val="19"/>
+          <w:szCs w:val="19"/>
+          <w:highlight w:val="white"/>
+          <w:lang w:val="tr-TR"/>
+        </w:rPr>
+        <w:t xml:space="preserve">&gt; Projects { </w:t>
+      </w:r>
+      <w:r>
+        <w:rPr>
+          <w:rFonts w:ascii="Cascadia Mono" w:hAnsi="Cascadia Mono" w:cs="Cascadia Mono"/>
+          <w:color w:val="0000FF"/>
+          <w:sz w:val="19"/>
+          <w:szCs w:val="19"/>
+          <w:highlight w:val="white"/>
+          <w:lang w:val="tr-TR"/>
+        </w:rPr>
+        <w:t>get</w:t>
+      </w:r>
+      <w:r>
+        <w:rPr>
+          <w:rFonts w:ascii="Cascadia Mono" w:hAnsi="Cascadia Mono" w:cs="Cascadia Mono"/>
+          <w:color w:val="000000"/>
+          <w:sz w:val="19"/>
+          <w:szCs w:val="19"/>
+          <w:highlight w:val="white"/>
+          <w:lang w:val="tr-TR"/>
+        </w:rPr>
+        <w:t xml:space="preserve">; </w:t>
+      </w:r>
+      <w:r>
+        <w:rPr>
+          <w:rFonts w:ascii="Cascadia Mono" w:hAnsi="Cascadia Mono" w:cs="Cascadia Mono"/>
+          <w:color w:val="0000FF"/>
+          <w:sz w:val="19"/>
+          <w:szCs w:val="19"/>
+          <w:highlight w:val="white"/>
+          <w:lang w:val="tr-TR"/>
+        </w:rPr>
+        <w:t>set</w:t>
+      </w:r>
+      <w:r>
+        <w:rPr>
+          <w:rFonts w:ascii="Cascadia Mono" w:hAnsi="Cascadia Mono" w:cs="Cascadia Mono"/>
+          <w:color w:val="000000"/>
+          <w:sz w:val="19"/>
+          <w:szCs w:val="19"/>
+          <w:highlight w:val="white"/>
+          <w:lang w:val="tr-TR"/>
+        </w:rPr>
+        <w:t>; }</w:t>
+      </w:r>
+    </w:p>
+    <w:p>
+      <w:pPr>
+        <w:pStyle w:val="ListParagraph"/>
+        <w:rPr>
+          <w:rFonts w:ascii="Cascadia Mono" w:hAnsi="Cascadia Mono" w:cs="Cascadia Mono"/>
+          <w:color w:val="000000"/>
+          <w:sz w:val="19"/>
+          <w:szCs w:val="19"/>
+          <w:lang w:val="tr-TR"/>
+        </w:rPr>
+      </w:pPr>
+      <w:r>
+        <w:rPr>
+          <w:rFonts w:ascii="Cascadia Mono" w:hAnsi="Cascadia Mono" w:cs="Cascadia Mono"/>
+          <w:color w:val="0000FF"/>
+          <w:sz w:val="19"/>
+          <w:szCs w:val="19"/>
+          <w:highlight w:val="white"/>
+          <w:lang w:val="tr-TR"/>
+        </w:rPr>
+        <w:t>public</w:t>
+      </w:r>
+      <w:r>
+        <w:rPr>
+          <w:rFonts w:ascii="Cascadia Mono" w:hAnsi="Cascadia Mono" w:cs="Cascadia Mono"/>
+          <w:color w:val="000000"/>
+          <w:sz w:val="19"/>
+          <w:szCs w:val="19"/>
+          <w:highlight w:val="white"/>
+          <w:lang w:val="tr-TR"/>
+        </w:rPr>
+        <w:t xml:space="preserve"> </w:t>
+      </w:r>
+      <w:r>
+        <w:rPr>
+          <w:rFonts w:ascii="Cascadia Mono" w:hAnsi="Cascadia Mono" w:cs="Cascadia Mono"/>
+          <w:color w:val="2B91AF"/>
+          <w:sz w:val="19"/>
+          <w:szCs w:val="19"/>
+          <w:highlight w:val="white"/>
+          <w:lang w:val="tr-TR"/>
+        </w:rPr>
+        <w:t>DbSet</w:t>
+      </w:r>
+      <w:r>
+        <w:rPr>
+          <w:rFonts w:ascii="Cascadia Mono" w:hAnsi="Cascadia Mono" w:cs="Cascadia Mono"/>
+          <w:color w:val="000000"/>
+          <w:sz w:val="19"/>
+          <w:szCs w:val="19"/>
+          <w:highlight w:val="white"/>
+          <w:lang w:val="tr-TR"/>
+        </w:rPr>
+        <w:t>&lt;</w:t>
+      </w:r>
+      <w:r>
+        <w:rPr>
+          <w:rFonts w:ascii="Cascadia Mono" w:hAnsi="Cascadia Mono" w:cs="Cascadia Mono"/>
+          <w:color w:val="2B91AF"/>
+          <w:sz w:val="19"/>
+          <w:szCs w:val="19"/>
+          <w:highlight w:val="white"/>
+          <w:lang w:val="tr-TR"/>
+        </w:rPr>
+        <w:t>ProjectTag</w:t>
+      </w:r>
+      <w:r>
+        <w:rPr>
+          <w:rFonts w:ascii="Cascadia Mono" w:hAnsi="Cascadia Mono" w:cs="Cascadia Mono"/>
+          <w:color w:val="000000"/>
+          <w:sz w:val="19"/>
+          <w:szCs w:val="19"/>
+          <w:highlight w:val="white"/>
+          <w:lang w:val="tr-TR"/>
+        </w:rPr>
+        <w:t xml:space="preserve">&gt; ProjectTags { </w:t>
+      </w:r>
+      <w:r>
+        <w:rPr>
+          <w:rFonts w:ascii="Cascadia Mono" w:hAnsi="Cascadia Mono" w:cs="Cascadia Mono"/>
+          <w:color w:val="0000FF"/>
+          <w:sz w:val="19"/>
+          <w:szCs w:val="19"/>
+          <w:highlight w:val="white"/>
+          <w:lang w:val="tr-TR"/>
+        </w:rPr>
+        <w:t>get</w:t>
+      </w:r>
+      <w:r>
+        <w:rPr>
+          <w:rFonts w:ascii="Cascadia Mono" w:hAnsi="Cascadia Mono" w:cs="Cascadia Mono"/>
+          <w:color w:val="000000"/>
+          <w:sz w:val="19"/>
+          <w:szCs w:val="19"/>
+          <w:highlight w:val="white"/>
+          <w:lang w:val="tr-TR"/>
+        </w:rPr>
+        <w:t xml:space="preserve">; </w:t>
+      </w:r>
+      <w:r>
+        <w:rPr>
+          <w:rFonts w:ascii="Cascadia Mono" w:hAnsi="Cascadia Mono" w:cs="Cascadia Mono"/>
+          <w:color w:val="0000FF"/>
+          <w:sz w:val="19"/>
+          <w:szCs w:val="19"/>
+          <w:highlight w:val="white"/>
+          <w:lang w:val="tr-TR"/>
+        </w:rPr>
+        <w:t>set</w:t>
+      </w:r>
+      <w:r>
+        <w:rPr>
+          <w:rFonts w:ascii="Cascadia Mono" w:hAnsi="Cascadia Mono" w:cs="Cascadia Mono"/>
+          <w:color w:val="000000"/>
+          <w:sz w:val="19"/>
+          <w:szCs w:val="19"/>
+          <w:highlight w:val="white"/>
+          <w:lang w:val="tr-TR"/>
+        </w:rPr>
+        <w:t>; }</w:t>
+      </w:r>
+    </w:p>
+    <w:p>
+      <w:pPr>
+        <w:pStyle w:val="ListParagraph"/>
+      </w:pPr>
+    </w:p>
+    <w:p>
+      <w:pPr>
+        <w:pStyle w:val="ListParagraph"/>
+        <w:numPr>
+          <w:ilvl w:val="0"/>
+          <w:numId w:val="1"/>
+        </w:numPr>
+      </w:pPr>
+      <w:r>
+        <w:t xml:space="preserve">In Package Manager Console, </w:t>
+      </w:r>
+      <w:r>
+        <w:t xml:space="preserve">select the project that has the </w:t>
+      </w:r>
+      <w:proofErr w:type="spellStart"/>
+      <w:r>
+        <w:t>DbContext</w:t>
+      </w:r>
+      <w:proofErr w:type="spellEnd"/>
+      <w:r>
+        <w:t xml:space="preserve"> (</w:t>
+      </w:r>
+      <w:proofErr w:type="spellStart"/>
+      <w:r>
+        <w:t>ProjectsDb</w:t>
+      </w:r>
+      <w:proofErr w:type="spellEnd"/>
+      <w:r>
+        <w:t>)</w:t>
+      </w:r>
+      <w:r>
+        <w:t>, which is A</w:t>
+      </w:r>
+      <w:proofErr w:type="spellStart"/>
+      <w:r>
+        <w:t>PP.Projects</w:t>
+      </w:r>
+      <w:proofErr w:type="spellEnd"/>
+      <w:r>
+        <w:t xml:space="preserve"> as the Default project, run “add-migration v</w:t>
+      </w:r>
+      <w:r>
+        <w:t>2</w:t>
+      </w:r>
+      <w:r>
+        <w:t>” in the console then after the operation is completed run “update-database”</w:t>
+      </w:r>
+      <w:r>
+        <w:t xml:space="preserve"> to add the Projects and </w:t>
+      </w:r>
+      <w:proofErr w:type="spellStart"/>
+      <w:r>
+        <w:t>ProjectTags</w:t>
+      </w:r>
+      <w:proofErr w:type="spellEnd"/>
+      <w:r>
+        <w:t xml:space="preserve"> tables to the database</w:t>
+      </w:r>
+      <w:r>
+        <w:t>.</w:t>
+      </w:r>
+    </w:p>
+    <w:p>
+      <w:pPr>
+        <w:pStyle w:val="ListParagraph"/>
+      </w:pPr>
+    </w:p>
+    <w:p>
+      <w:pPr>
+        <w:pStyle w:val="ListParagraph"/>
+      </w:pPr>
+    </w:p>
+    <w:p>
+      <w:pPr>
+        <w:pStyle w:val="ListParagraph"/>
+      </w:pPr>
     </w:p>
     <w:p/>
     <w:sectPr>
@@ -1816,7 +2449,6 @@
   <w:style w:type="character" w:default="1" w:styleId="DefaultParagraphFont">
     <w:name w:val="Default Paragraph Font"/>
     <w:uiPriority w:val="1"/>
-    <w:semiHidden/>
     <w:unhideWhenUsed/>
   </w:style>
   <w:style w:type="table" w:default="1" w:styleId="TableNormal">

</xml_diff>

<commit_message>
Roadmap updated. SQLite usage explained.
</commit_message>
<xml_diff>
--- a/PMSCTIS.AppHost/Roadmap.docx
+++ b/PMSCTIS.AppHost/Roadmap.docx
@@ -23,10 +23,48 @@
         <w:t>Note:</w:t>
       </w:r>
       <w:r>
-        <w:t xml:space="preserve"> In order to open the links, you must download and open the pdf file with a browser.</w:t>
-      </w:r>
-    </w:p>
-    <w:p/>
+        <w:t xml:space="preserve"> </w:t>
+      </w:r>
+      <w:proofErr w:type="gramStart"/>
+      <w:r>
+        <w:t>In order to</w:t>
+      </w:r>
+      <w:proofErr w:type="gramEnd"/>
+      <w:r>
+        <w:t xml:space="preserve"> open the links, you must download and open the pdf file with a browser.</w:t>
+      </w:r>
+    </w:p>
+    <w:p>
+      <w:pPr>
+        <w:pStyle w:val="ListParagraph"/>
+      </w:pPr>
+      <w:r>
+        <w:rPr>
+          <w:b/>
+          <w:bCs/>
+        </w:rPr>
+        <w:t>Note:</w:t>
+      </w:r>
+      <w:r>
+        <w:t xml:space="preserve"> For database, you can either use SQL Server LocalDB if you use Windows and Visual Studio Community, or SQLite (</w:t>
+      </w:r>
+      <w:hyperlink r:id="rId5" w:history="1">
+        <w:r>
+          <w:rPr>
+            <w:rStyle w:val="Hyperlink"/>
+          </w:rPr>
+          <w:t>https://www.sqlite.org/</w:t>
+        </w:r>
+      </w:hyperlink>
+      <w:r>
+        <w:t>) if you use an operating system other than Windows, or SQL Server with Docker if you use an operating system other than Windows.</w:t>
+      </w:r>
+    </w:p>
+    <w:p>
+      <w:pPr>
+        <w:pStyle w:val="ListParagraph"/>
+      </w:pPr>
+    </w:p>
     <w:p>
       <w:pPr>
         <w:pStyle w:val="ListParagraph"/>
@@ -43,7 +81,7 @@
       <w:pPr>
         <w:pStyle w:val="ListParagraph"/>
       </w:pPr>
-      <w:hyperlink r:id="rId5" w:history="1">
+      <w:hyperlink r:id="rId6" w:history="1">
         <w:r>
           <w:rPr>
             <w:rStyle w:val="Hyperlink"/>
@@ -73,7 +111,7 @@
       <w:pPr>
         <w:pStyle w:val="ListParagraph"/>
       </w:pPr>
-      <w:hyperlink r:id="rId6" w:history="1">
+      <w:hyperlink r:id="rId7" w:history="1">
         <w:r>
           <w:rPr>
             <w:rStyle w:val="Hyperlink"/>
@@ -103,7 +141,7 @@
       <w:pPr>
         <w:pStyle w:val="ListParagraph"/>
       </w:pPr>
-      <w:hyperlink r:id="rId7" w:history="1">
+      <w:hyperlink r:id="rId8" w:history="1">
         <w:r>
           <w:rPr>
             <w:rStyle w:val="Hyperlink"/>
@@ -143,7 +181,15 @@
         </w:numPr>
       </w:pPr>
       <w:r>
-        <w:t>Give Solution name as your project name and if you want change the solution folder in Location, Create in new folder option must be checked.</w:t>
+        <w:t xml:space="preserve">Give Solution name as your project name and if you want change the solution folder in Location, </w:t>
+      </w:r>
+      <w:proofErr w:type="gramStart"/>
+      <w:r>
+        <w:t>Create</w:t>
+      </w:r>
+      <w:proofErr w:type="gramEnd"/>
+      <w:r>
+        <w:t xml:space="preserve"> in new folder option must be checked.</w:t>
       </w:r>
     </w:p>
     <w:p>
@@ -201,7 +247,7 @@
       <w:pPr>
         <w:pStyle w:val="ListParagraph"/>
       </w:pPr>
-      <w:hyperlink r:id="rId8" w:history="1">
+      <w:hyperlink r:id="rId9" w:history="1">
         <w:r>
           <w:rPr>
             <w:rStyle w:val="Hyperlink"/>
@@ -299,16 +345,6 @@
     <w:p>
       <w:pPr>
         <w:pStyle w:val="ListParagraph"/>
-      </w:pPr>
-    </w:p>
-    <w:p>
-      <w:pPr>
-        <w:pStyle w:val="ListParagraph"/>
-      </w:pPr>
-    </w:p>
-    <w:p>
-      <w:pPr>
-        <w:pStyle w:val="ListParagraph"/>
         <w:numPr>
           <w:ilvl w:val="0"/>
           <w:numId w:val="1"/>
@@ -348,7 +384,7 @@
       <w:pPr>
         <w:pStyle w:val="ListParagraph"/>
       </w:pPr>
-      <w:hyperlink r:id="rId9" w:history="1">
+      <w:hyperlink r:id="rId10" w:history="1">
         <w:r>
           <w:rPr>
             <w:rStyle w:val="Hyperlink"/>
@@ -394,7 +430,7 @@
       <w:pPr>
         <w:pStyle w:val="ListParagraph"/>
       </w:pPr>
-      <w:hyperlink r:id="rId10" w:history="1">
+      <w:hyperlink r:id="rId11" w:history="1">
         <w:r>
           <w:rPr>
             <w:rStyle w:val="Hyperlink"/>
@@ -431,10 +467,12 @@
         <w:t xml:space="preserve"> then from Browse tab search for </w:t>
       </w:r>
       <w:proofErr w:type="spellStart"/>
+      <w:proofErr w:type="gramStart"/>
       <w:r>
         <w:t>Microsoft.EntityFrameworkCore.SqlServer</w:t>
       </w:r>
       <w:proofErr w:type="spellEnd"/>
+      <w:proofErr w:type="gramEnd"/>
       <w:r>
         <w:t xml:space="preserve"> package, select the latest version starting with 8 and install.</w:t>
       </w:r>
@@ -453,31 +491,44 @@
         </w:numPr>
       </w:pPr>
       <w:r>
-        <w:t xml:space="preserve">Create a new project under the solution named </w:t>
-      </w:r>
-      <w:proofErr w:type="spellStart"/>
-      <w:r>
-        <w:t>API.Projects</w:t>
-      </w:r>
-      <w:proofErr w:type="spellEnd"/>
-      <w:r>
-        <w:t xml:space="preserve">, search for web </w:t>
-      </w:r>
-      <w:proofErr w:type="spellStart"/>
-      <w:r>
-        <w:t>api</w:t>
-      </w:r>
-      <w:proofErr w:type="spellEnd"/>
-      <w:r>
-        <w:t xml:space="preserve"> and select ASP.NET Core Web API template, select .NET 8 as the Framework, Authentication type as None, check Configure for HTTPS, check Enable </w:t>
-      </w:r>
-      <w:proofErr w:type="spellStart"/>
-      <w:r>
-        <w:t>OpenAPI</w:t>
-      </w:r>
-      <w:proofErr w:type="spellEnd"/>
-      <w:r>
-        <w:t xml:space="preserve"> support, Use controllers and Enlist in .NET Aspire orchestration.</w:t>
+        <w:t>If you want to use SQLite database instead of SQL Server LocalDB, r</w:t>
+      </w:r>
+      <w:r>
+        <w:t xml:space="preserve">ight click on your </w:t>
+      </w:r>
+      <w:proofErr w:type="spellStart"/>
+      <w:r>
+        <w:t>APP.Projects</w:t>
+      </w:r>
+      <w:proofErr w:type="spellEnd"/>
+      <w:r>
+        <w:t xml:space="preserve"> project then Manage NuGet Packages, then from Browse tab search for </w:t>
+      </w:r>
+    </w:p>
+    <w:p>
+      <w:pPr>
+        <w:pStyle w:val="ListParagraph"/>
+      </w:pPr>
+      <w:r>
+        <w:rPr>
+          <w:lang w:val="tr-TR"/>
+        </w:rPr>
+        <w:t>System.Data.SQLite.Core</w:t>
+      </w:r>
+      <w:r>
+        <w:rPr>
+          <w:lang w:val="tr-TR"/>
+        </w:rPr>
+        <w:t xml:space="preserve"> package, select the latest version and install, then from the Browse tab search for </w:t>
+      </w:r>
+      <w:r>
+        <w:rPr>
+          <w:lang w:val="tr-TR"/>
+        </w:rPr>
+        <w:t>Microsoft.EntityFrameworkCore.Sqlite</w:t>
+      </w:r>
+      <w:r>
+        <w:t xml:space="preserve"> package, select the latest version starting with 8 and install.</w:t>
       </w:r>
     </w:p>
     <w:p>
@@ -494,7 +545,7 @@
         </w:numPr>
       </w:pPr>
       <w:r>
-        <w:t xml:space="preserve">Right click on </w:t>
+        <w:t xml:space="preserve">Create a new project under the solution named </w:t>
       </w:r>
       <w:proofErr w:type="spellStart"/>
       <w:r>
@@ -502,26 +553,31 @@
       </w:r>
       <w:proofErr w:type="spellEnd"/>
       <w:r>
-        <w:t xml:space="preserve"> then Manage NuGet Packages, then from Browse tab search for </w:t>
-      </w:r>
-      <w:proofErr w:type="spellStart"/>
-      <w:r>
-        <w:t>Microsoft.EntityFrameworkCore.Tools</w:t>
-      </w:r>
-      <w:proofErr w:type="spellEnd"/>
-      <w:r>
-        <w:t xml:space="preserve"> package, select the latest version starting with 8 and install.</w:t>
-      </w:r>
-      <w:r>
-        <w:t xml:space="preserve"> Right click </w:t>
-      </w:r>
-      <w:proofErr w:type="spellStart"/>
-      <w:r>
-        <w:t>API.Projects</w:t>
-      </w:r>
-      <w:proofErr w:type="spellEnd"/>
-      <w:r>
-        <w:t xml:space="preserve"> in Solution Explorer then click Set as Startup Project.</w:t>
+        <w:t xml:space="preserve">, search for web </w:t>
+      </w:r>
+      <w:proofErr w:type="spellStart"/>
+      <w:r>
+        <w:t>api</w:t>
+      </w:r>
+      <w:proofErr w:type="spellEnd"/>
+      <w:r>
+        <w:t xml:space="preserve"> and select ASP.NET Core Web API template, select .NET 8 as the Framework, Authentication type as None, check Configure for HTTPS, check Enable </w:t>
+      </w:r>
+      <w:proofErr w:type="spellStart"/>
+      <w:r>
+        <w:t>OpenAPI</w:t>
+      </w:r>
+      <w:proofErr w:type="spellEnd"/>
+      <w:r>
+        <w:t xml:space="preserve"> support, </w:t>
+      </w:r>
+      <w:proofErr w:type="gramStart"/>
+      <w:r>
+        <w:t>Use</w:t>
+      </w:r>
+      <w:proofErr w:type="gramEnd"/>
+      <w:r>
+        <w:t xml:space="preserve"> controllers and Enlist in .NET Aspire orchestration.</w:t>
       </w:r>
     </w:p>
     <w:p>
@@ -538,7 +594,59 @@
         </w:numPr>
       </w:pPr>
       <w:r>
-        <w:t>To create your database under (</w:t>
+        <w:t xml:space="preserve">Right click on </w:t>
+      </w:r>
+      <w:proofErr w:type="spellStart"/>
+      <w:r>
+        <w:t>API.Projects</w:t>
+      </w:r>
+      <w:proofErr w:type="spellEnd"/>
+      <w:r>
+        <w:t xml:space="preserve"> then Manage NuGet Packages, then from Browse tab search for </w:t>
+      </w:r>
+      <w:proofErr w:type="spellStart"/>
+      <w:proofErr w:type="gramStart"/>
+      <w:r>
+        <w:t>Microsoft.EntityFrameworkCore.Tools</w:t>
+      </w:r>
+      <w:proofErr w:type="spellEnd"/>
+      <w:proofErr w:type="gramEnd"/>
+      <w:r>
+        <w:t xml:space="preserve"> package, select the latest version starting with 8 and install.</w:t>
+      </w:r>
+      <w:r>
+        <w:t xml:space="preserve"> Right click </w:t>
+      </w:r>
+      <w:proofErr w:type="spellStart"/>
+      <w:r>
+        <w:t>API.Projects</w:t>
+      </w:r>
+      <w:proofErr w:type="spellEnd"/>
+      <w:r>
+        <w:t xml:space="preserve"> in Solution Explorer then click Set as Startup Project.</w:t>
+      </w:r>
+    </w:p>
+    <w:p>
+      <w:pPr>
+        <w:pStyle w:val="ListParagraph"/>
+      </w:pPr>
+    </w:p>
+    <w:p>
+      <w:pPr>
+        <w:pStyle w:val="ListParagraph"/>
+        <w:numPr>
+          <w:ilvl w:val="0"/>
+          <w:numId w:val="1"/>
+        </w:numPr>
+      </w:pPr>
+      <w:r>
+        <w:t xml:space="preserve">To create your database under </w:t>
+      </w:r>
+      <w:r>
+        <w:t xml:space="preserve">SQL Server </w:t>
+      </w:r>
+      <w:r>
+        <w:t>(</w:t>
       </w:r>
       <w:proofErr w:type="spellStart"/>
       <w:r>
@@ -554,6 +662,9 @@
       </w:r>
       <w:proofErr w:type="spellEnd"/>
       <w:r>
+        <w:t xml:space="preserve"> or SQLite database file</w:t>
+      </w:r>
+      <w:r>
         <w:t>, f</w:t>
       </w:r>
       <w:r>
@@ -573,7 +684,13 @@
       </w:r>
       <w:proofErr w:type="spellEnd"/>
       <w:r>
-        <w:t xml:space="preserve"> as the Default project, run “add-migration v1” in the console then after the operation is completed run “update-database”.</w:t>
+        <w:t xml:space="preserve"> as the Default project, run “add-migration v1”</w:t>
+      </w:r>
+      <w:r>
+        <w:t xml:space="preserve"> (v1 must be a unique name)</w:t>
+      </w:r>
+      <w:r>
+        <w:t xml:space="preserve"> in the console then after the operation is completed run “update-database”.</w:t>
       </w:r>
     </w:p>
     <w:p>
@@ -593,7 +710,7 @@
       <w:pPr>
         <w:pStyle w:val="ListParagraph"/>
       </w:pPr>
-      <w:hyperlink r:id="rId11" w:history="1">
+      <w:hyperlink r:id="rId12" w:history="1">
         <w:r>
           <w:rPr>
             <w:rStyle w:val="Hyperlink"/>
@@ -631,12 +748,28 @@
     <w:p>
       <w:pPr>
         <w:pStyle w:val="ListParagraph"/>
+      </w:pPr>
+    </w:p>
+    <w:p>
+      <w:pPr>
+        <w:pStyle w:val="ListParagraph"/>
+      </w:pPr>
+    </w:p>
+    <w:p>
+      <w:pPr>
+        <w:pStyle w:val="ListParagraph"/>
+      </w:pPr>
+    </w:p>
+    <w:p>
+      <w:pPr>
+        <w:pStyle w:val="ListParagraph"/>
         <w:numPr>
           <w:ilvl w:val="0"/>
           <w:numId w:val="1"/>
         </w:numPr>
       </w:pPr>
       <w:r>
+        <w:lastRenderedPageBreak/>
         <w:t>You can see your created database under Visual Studio menu -&gt; View -&gt; SQL Server Object Explorer. Expand SQL Server then (</w:t>
       </w:r>
       <w:proofErr w:type="spellStart"/>
@@ -678,6 +811,25 @@
           <w:lang w:val="tr-TR"/>
         </w:rPr>
         <w:t xml:space="preserve"> then clicking View Data. Data can also be inserted, updated or deleted from this window.</w:t>
+      </w:r>
+    </w:p>
+    <w:p>
+      <w:pPr>
+        <w:pStyle w:val="ListParagraph"/>
+        <w:rPr>
+          <w:lang w:val="tr-TR"/>
+        </w:rPr>
+      </w:pPr>
+    </w:p>
+    <w:p>
+      <w:pPr>
+        <w:pStyle w:val="ListParagraph"/>
+      </w:pPr>
+      <w:r>
+        <w:rPr>
+          <w:lang w:val="tr-TR"/>
+        </w:rPr>
+        <w:t>If you use SQLite database, you can find your database file under API.Projects.</w:t>
       </w:r>
     </w:p>
     <w:p>
@@ -702,21 +854,21 @@
       </w:r>
       <w:proofErr w:type="spellEnd"/>
       <w:r>
-        <w:t xml:space="preserve"> then Manage NuGet Packages, then from Browse tab search for  </w:t>
+        <w:t xml:space="preserve"> then Manage NuGet Packages, then from Browse tab search </w:t>
+      </w:r>
+      <w:proofErr w:type="gramStart"/>
+      <w:r>
+        <w:t xml:space="preserve">for  </w:t>
       </w:r>
       <w:proofErr w:type="spellStart"/>
       <w:r>
         <w:t>MediatR</w:t>
       </w:r>
       <w:proofErr w:type="spellEnd"/>
+      <w:proofErr w:type="gramEnd"/>
       <w:r>
         <w:t xml:space="preserve"> package, select the latest version and install.</w:t>
       </w:r>
-    </w:p>
-    <w:p>
-      <w:pPr>
-        <w:pStyle w:val="ListParagraph"/>
-      </w:pPr>
     </w:p>
     <w:p>
       <w:pPr>
@@ -732,7 +884,6 @@
         </w:numPr>
       </w:pPr>
       <w:r>
-        <w:lastRenderedPageBreak/>
         <w:t xml:space="preserve">In </w:t>
       </w:r>
       <w:proofErr w:type="spellStart"/>
@@ -756,7 +907,7 @@
       <w:pPr>
         <w:pStyle w:val="ListParagraph"/>
       </w:pPr>
-      <w:hyperlink r:id="rId12" w:history="1">
+      <w:hyperlink r:id="rId13" w:history="1">
         <w:r>
           <w:rPr>
             <w:rStyle w:val="Hyperlink"/>
@@ -802,7 +953,7 @@
       <w:pPr>
         <w:pStyle w:val="ListParagraph"/>
       </w:pPr>
-      <w:hyperlink r:id="rId13" w:history="1">
+      <w:hyperlink r:id="rId14" w:history="1">
         <w:r>
           <w:rPr>
             <w:rStyle w:val="Hyperlink"/>
@@ -856,7 +1007,7 @@
       <w:pPr>
         <w:pStyle w:val="ListParagraph"/>
       </w:pPr>
-      <w:hyperlink r:id="rId14" w:history="1">
+      <w:hyperlink r:id="rId15" w:history="1">
         <w:r>
           <w:rPr>
             <w:rStyle w:val="Hyperlink"/>
@@ -910,7 +1061,7 @@
       <w:pPr>
         <w:pStyle w:val="ListParagraph"/>
       </w:pPr>
-      <w:hyperlink r:id="rId15" w:history="1">
+      <w:hyperlink r:id="rId16" w:history="1">
         <w:r>
           <w:rPr>
             <w:rStyle w:val="Hyperlink"/>
@@ -964,7 +1115,7 @@
       <w:pPr>
         <w:pStyle w:val="ListParagraph"/>
       </w:pPr>
-      <w:hyperlink r:id="rId16" w:history="1">
+      <w:hyperlink r:id="rId17" w:history="1">
         <w:r>
           <w:rPr>
             <w:rStyle w:val="Hyperlink"/>
@@ -1026,7 +1177,7 @@
       <w:pPr>
         <w:pStyle w:val="ListParagraph"/>
       </w:pPr>
-      <w:hyperlink r:id="rId17" w:history="1">
+      <w:hyperlink r:id="rId18" w:history="1">
         <w:r>
           <w:rPr>
             <w:rStyle w:val="Hyperlink"/>
@@ -1066,12 +1217,22 @@
         <w:t xml:space="preserve">s </w:t>
       </w:r>
       <w:proofErr w:type="spellStart"/>
+      <w:proofErr w:type="gramStart"/>
       <w:r>
         <w:t>appsettings.json</w:t>
       </w:r>
       <w:proofErr w:type="spellEnd"/>
-      <w:r>
-        <w:t xml:space="preserve">. So open the </w:t>
+      <w:proofErr w:type="gramEnd"/>
+      <w:r>
+        <w:t xml:space="preserve">. </w:t>
+      </w:r>
+      <w:proofErr w:type="gramStart"/>
+      <w:r>
+        <w:t>So</w:t>
+      </w:r>
+      <w:proofErr w:type="gramEnd"/>
+      <w:r>
+        <w:t xml:space="preserve"> open the </w:t>
       </w:r>
       <w:proofErr w:type="spellStart"/>
       <w:r>
@@ -1100,7 +1261,7 @@
       <w:pPr>
         <w:pStyle w:val="ListParagraph"/>
       </w:pPr>
-      <w:hyperlink r:id="rId18" w:history="1">
+      <w:hyperlink r:id="rId19" w:history="1">
         <w:r>
           <w:rPr>
             <w:rStyle w:val="Hyperlink"/>
@@ -1113,12 +1274,8 @@
       <w:pPr>
         <w:pStyle w:val="ListParagraph"/>
       </w:pPr>
-    </w:p>
-    <w:p>
-      <w:pPr>
-        <w:pStyle w:val="ListParagraph"/>
-      </w:pPr>
-      <w:r>
+      <w:r>
+        <w:lastRenderedPageBreak/>
         <w:t xml:space="preserve">Db classes inherited from the </w:t>
       </w:r>
       <w:r>
@@ -1156,10 +1313,12 @@
         <w:t xml:space="preserve">r in order the use the connection string defined in </w:t>
       </w:r>
       <w:proofErr w:type="spellStart"/>
+      <w:proofErr w:type="gramStart"/>
       <w:r>
         <w:t>appsettings.json</w:t>
       </w:r>
       <w:proofErr w:type="spellEnd"/>
+      <w:proofErr w:type="gramEnd"/>
       <w:r>
         <w:t>.</w:t>
       </w:r>
@@ -1177,10 +1336,12 @@
         <w:t xml:space="preserve">Then add the connection string to </w:t>
       </w:r>
       <w:proofErr w:type="spellStart"/>
+      <w:proofErr w:type="gramStart"/>
       <w:r>
         <w:t>appsettings.json</w:t>
       </w:r>
       <w:proofErr w:type="spellEnd"/>
+      <w:proofErr w:type="gramEnd"/>
       <w:r>
         <w:t xml:space="preserve"> as below:</w:t>
       </w:r>
@@ -1189,7 +1350,7 @@
       <w:pPr>
         <w:pStyle w:val="ListParagraph"/>
       </w:pPr>
-      <w:hyperlink r:id="rId19" w:history="1">
+      <w:hyperlink r:id="rId20" w:history="1">
         <w:r>
           <w:rPr>
             <w:rStyle w:val="Hyperlink"/>
@@ -1247,7 +1408,7 @@
       <w:pPr>
         <w:pStyle w:val="ListParagraph"/>
       </w:pPr>
-      <w:hyperlink r:id="rId20" w:history="1">
+      <w:hyperlink r:id="rId21" w:history="1">
         <w:r>
           <w:rPr>
             <w:rStyle w:val="Hyperlink"/>
@@ -1270,7 +1431,6 @@
         </w:numPr>
       </w:pPr>
       <w:r>
-        <w:lastRenderedPageBreak/>
         <w:t xml:space="preserve">In </w:t>
       </w:r>
       <w:proofErr w:type="spellStart"/>
@@ -1285,13 +1445,7 @@
       </w:r>
       <w:proofErr w:type="spellEnd"/>
       <w:r>
-        <w:t>, c</w:t>
-      </w:r>
-      <w:r>
-        <w:t xml:space="preserve">reate the </w:t>
-      </w:r>
-      <w:r>
-        <w:t xml:space="preserve">Project and </w:t>
+        <w:t xml:space="preserve">, create the Project and </w:t>
       </w:r>
       <w:proofErr w:type="spellStart"/>
       <w:r>
@@ -1299,20 +1453,14 @@
       </w:r>
       <w:proofErr w:type="spellEnd"/>
       <w:r>
-        <w:t xml:space="preserve"> entity class</w:t>
-      </w:r>
-      <w:r>
-        <w:t>es</w:t>
-      </w:r>
-      <w:r>
-        <w:t xml:space="preserve"> under the Domain folder as in:</w:t>
-      </w:r>
-    </w:p>
-    <w:p>
-      <w:pPr>
-        <w:pStyle w:val="ListParagraph"/>
-      </w:pPr>
-      <w:hyperlink r:id="rId21" w:history="1">
+        <w:t xml:space="preserve"> entity classes under the Domain folder as in:</w:t>
+      </w:r>
+    </w:p>
+    <w:p>
+      <w:pPr>
+        <w:pStyle w:val="ListParagraph"/>
+      </w:pPr>
+      <w:hyperlink r:id="rId22" w:history="1">
         <w:r>
           <w:rPr>
             <w:rStyle w:val="Hyperlink"/>
@@ -1325,7 +1473,7 @@
       <w:pPr>
         <w:pStyle w:val="ListParagraph"/>
       </w:pPr>
-      <w:hyperlink r:id="rId22" w:history="1">
+      <w:hyperlink r:id="rId23" w:history="1">
         <w:r>
           <w:rPr>
             <w:rStyle w:val="Hyperlink"/>
@@ -1850,10 +1998,7 @@
         </w:numPr>
       </w:pPr>
       <w:r>
-        <w:t xml:space="preserve">In Package Manager Console, </w:t>
-      </w:r>
-      <w:r>
-        <w:t xml:space="preserve">select the project that has the </w:t>
+        <w:t xml:space="preserve">In Package Manager Console, select the project that has the </w:t>
       </w:r>
       <w:proofErr w:type="spellStart"/>
       <w:r>
@@ -1869,27 +2014,15 @@
       </w:r>
       <w:proofErr w:type="spellEnd"/>
       <w:r>
-        <w:t>)</w:t>
-      </w:r>
-      <w:r>
-        <w:t>, which is A</w:t>
-      </w:r>
-      <w:proofErr w:type="spellStart"/>
-      <w:r>
-        <w:t>PP.Projects</w:t>
-      </w:r>
-      <w:proofErr w:type="spellEnd"/>
-      <w:r>
-        <w:t xml:space="preserve"> as the Default project, run “add-migration v</w:t>
-      </w:r>
-      <w:r>
-        <w:t>2</w:t>
-      </w:r>
-      <w:r>
-        <w:t>” in the console then after the operation is completed run “update-database”</w:t>
-      </w:r>
-      <w:r>
-        <w:t xml:space="preserve"> to add the Projects and </w:t>
+        <w:t xml:space="preserve">), which is </w:t>
+      </w:r>
+      <w:proofErr w:type="spellStart"/>
+      <w:r>
+        <w:t>APP.Projects</w:t>
+      </w:r>
+      <w:proofErr w:type="spellEnd"/>
+      <w:r>
+        <w:t xml:space="preserve"> as the Default project, run “add-migration v2” in the console then after the operation is completed run “update-database” to add the Projects and </w:t>
       </w:r>
       <w:proofErr w:type="spellStart"/>
       <w:r>
@@ -1897,10 +2030,250 @@
       </w:r>
       <w:proofErr w:type="spellEnd"/>
       <w:r>
-        <w:t xml:space="preserve"> tables to the database</w:t>
-      </w:r>
+        <w:t xml:space="preserve"> tables to the database.</w:t>
+      </w:r>
+    </w:p>
+    <w:p>
+      <w:pPr>
+        <w:pStyle w:val="ListParagraph"/>
+      </w:pPr>
+    </w:p>
+    <w:p>
+      <w:pPr>
+        <w:pStyle w:val="ListParagraph"/>
+        <w:numPr>
+          <w:ilvl w:val="0"/>
+          <w:numId w:val="1"/>
+        </w:numPr>
+      </w:pPr>
+      <w:r>
+        <w:t xml:space="preserve">In </w:t>
+      </w:r>
+      <w:proofErr w:type="spellStart"/>
+      <w:r>
+        <w:t>APP.Projects</w:t>
+      </w:r>
+      <w:proofErr w:type="spellEnd"/>
+      <w:r>
+        <w:t xml:space="preserve"> add </w:t>
+      </w:r>
+      <w:proofErr w:type="spellStart"/>
+      <w:r>
+        <w:t>ProjectQueryHandler</w:t>
+      </w:r>
+      <w:proofErr w:type="spellEnd"/>
+      <w:r>
+        <w:t xml:space="preserve"> class under the Features folder with </w:t>
+      </w:r>
+      <w:proofErr w:type="spellStart"/>
+      <w:r>
+        <w:t>ProjectQueryRequest</w:t>
+      </w:r>
+      <w:proofErr w:type="spellEnd"/>
+      <w:r>
+        <w:t xml:space="preserve"> and </w:t>
+      </w:r>
+      <w:proofErr w:type="spellStart"/>
+      <w:r>
+        <w:t>ProjectQueryResponse</w:t>
+      </w:r>
+      <w:proofErr w:type="spellEnd"/>
+      <w:r>
+        <w:t xml:space="preserve"> classes as below:</w:t>
+      </w:r>
+    </w:p>
+    <w:p>
+      <w:pPr>
+        <w:pStyle w:val="ListParagraph"/>
+      </w:pPr>
+      <w:hyperlink r:id="rId24" w:history="1">
+        <w:r>
+          <w:rPr>
+            <w:rStyle w:val="Hyperlink"/>
+          </w:rPr>
+          <w:t>https://github.com/cagilalsac/PMSCTIS/blob/master/APP.Projects/Features/Projects/ProjectQueryHandler.cs</w:t>
+        </w:r>
+      </w:hyperlink>
+    </w:p>
+    <w:p>
+      <w:pPr>
+        <w:pStyle w:val="ListParagraph"/>
+      </w:pPr>
+    </w:p>
+    <w:p>
+      <w:pPr>
+        <w:pStyle w:val="ListParagraph"/>
+        <w:numPr>
+          <w:ilvl w:val="0"/>
+          <w:numId w:val="1"/>
+        </w:numPr>
+      </w:pPr>
+      <w:r>
+        <w:t xml:space="preserve">From now on we will use the Scaffolding Templates that the Scaffolding Mechanism of Visual Studio </w:t>
+      </w:r>
+      <w:r>
+        <w:t>uses, which</w:t>
+      </w:r>
+      <w:r>
+        <w:t xml:space="preserve"> generate</w:t>
+      </w:r>
+      <w:r>
+        <w:t>s</w:t>
+      </w:r>
+      <w:r>
+        <w:t xml:space="preserve"> code for our API Controllers</w:t>
+      </w:r>
+      <w:r>
+        <w:t xml:space="preserve">. </w:t>
+      </w:r>
+      <w:proofErr w:type="gramStart"/>
+      <w:r>
+        <w:t>In order to</w:t>
+      </w:r>
+      <w:proofErr w:type="gramEnd"/>
+      <w:r>
+        <w:t xml:space="preserve"> use these templates, go to </w:t>
+      </w:r>
+    </w:p>
+    <w:p>
+      <w:pPr>
+        <w:pStyle w:val="ListParagraph"/>
+      </w:pPr>
+      <w:hyperlink r:id="rId25" w:history="1">
+        <w:r>
+          <w:rPr>
+            <w:rStyle w:val="Hyperlink"/>
+          </w:rPr>
+          <w:t>https://need4code.com/DotNet/Home/Index?path=.NET\00_Files\Scaffolding%20Templates</w:t>
+        </w:r>
+      </w:hyperlink>
+    </w:p>
+    <w:p>
+      <w:pPr>
+        <w:pStyle w:val="ListParagraph"/>
+      </w:pPr>
+      <w:r>
+        <w:t>and e</w:t>
+      </w:r>
+      <w:r>
+        <w:t>xtract the Templates folder</w:t>
+      </w:r>
+      <w:r>
+        <w:t xml:space="preserve"> inside the compressed Templates.7z file</w:t>
+      </w:r>
+      <w:r>
+        <w:t xml:space="preserve"> under your </w:t>
+      </w:r>
+      <w:proofErr w:type="spellStart"/>
+      <w:r>
+        <w:t>API.Projects</w:t>
+      </w:r>
+      <w:proofErr w:type="spellEnd"/>
+      <w:r>
+        <w:t xml:space="preserve"> folder.</w:t>
+      </w:r>
+    </w:p>
+    <w:p>
+      <w:pPr>
+        <w:pStyle w:val="ListParagraph"/>
+      </w:pPr>
+    </w:p>
+    <w:p>
+      <w:pPr>
+        <w:pStyle w:val="ListParagraph"/>
+        <w:numPr>
+          <w:ilvl w:val="0"/>
+          <w:numId w:val="1"/>
+        </w:numPr>
+      </w:pPr>
+      <w:r>
+        <w:t xml:space="preserve">Right click the Controllers folder in your </w:t>
+      </w:r>
+      <w:proofErr w:type="spellStart"/>
+      <w:r>
+        <w:t>API.Projects</w:t>
+      </w:r>
+      <w:proofErr w:type="spellEnd"/>
+      <w:r>
+        <w:t xml:space="preserve">, Add -&gt; Controller. Then select API from the left menu, then API Controller with actions, using Entity Framework. Select Project entity as the Model class, </w:t>
+      </w:r>
+      <w:proofErr w:type="spellStart"/>
+      <w:r>
+        <w:t>ProjectsDb</w:t>
+      </w:r>
+      <w:proofErr w:type="spellEnd"/>
+      <w:r>
+        <w:t xml:space="preserve"> for the </w:t>
+      </w:r>
+      <w:proofErr w:type="spellStart"/>
+      <w:r>
+        <w:t>DbContext</w:t>
+      </w:r>
+      <w:proofErr w:type="spellEnd"/>
+      <w:r>
+        <w:t xml:space="preserve"> class and give the Controller name </w:t>
+      </w:r>
+      <w:proofErr w:type="spellStart"/>
+      <w:r>
+        <w:t>ProjectsController</w:t>
+      </w:r>
+      <w:proofErr w:type="spellEnd"/>
       <w:r>
         <w:t>.</w:t>
+      </w:r>
+      <w:r>
+        <w:t xml:space="preserve"> After the Scaffolding operation, your controller will be created as below:</w:t>
+      </w:r>
+    </w:p>
+    <w:p>
+      <w:pPr>
+        <w:pStyle w:val="ListParagraph"/>
+      </w:pPr>
+      <w:hyperlink r:id="rId26" w:history="1">
+        <w:r>
+          <w:rPr>
+            <w:rStyle w:val="Hyperlink"/>
+          </w:rPr>
+          <w:t>https://github.com/cagilalsac/PMSCTIS/blob/master/API.Projects/Controllers/ProjectsController.cs</w:t>
+        </w:r>
+      </w:hyperlink>
+    </w:p>
+    <w:p>
+      <w:pPr>
+        <w:pStyle w:val="ListParagraph"/>
+      </w:pPr>
+      <w:r>
+        <w:lastRenderedPageBreak/>
+        <w:t>Since we will use only the Get action</w:t>
+      </w:r>
+      <w:r>
+        <w:t>s</w:t>
+      </w:r>
+      <w:r>
+        <w:t xml:space="preserve"> in th</w:t>
+      </w:r>
+      <w:r>
+        <w:t>is</w:t>
+      </w:r>
+      <w:r>
+        <w:t xml:space="preserve"> controller for now, you can temporarily comment the </w:t>
+      </w:r>
+      <w:r>
+        <w:t xml:space="preserve">Post, </w:t>
+      </w:r>
+      <w:r>
+        <w:t>Put and Delete actions.</w:t>
+      </w:r>
+      <w:r>
+        <w:t xml:space="preserve"> If you run the </w:t>
+      </w:r>
+      <w:proofErr w:type="spellStart"/>
+      <w:r>
+        <w:t>API.Projects</w:t>
+      </w:r>
+      <w:proofErr w:type="spellEnd"/>
+      <w:r>
+        <w:t>, from Swagger you can execute the Get actions.</w:t>
       </w:r>
     </w:p>
     <w:p>

</xml_diff>

<commit_message>
Roadmap updated for using a data management tool for SQLite.
</commit_message>
<xml_diff>
--- a/PMSCTIS.AppHost/Roadmap.docx
+++ b/PMSCTIS.AppHost/Roadmap.docx
@@ -536,6 +536,93 @@
     <w:p>
       <w:pPr>
         <w:pStyle w:val="ListParagraph"/>
+      </w:pPr>
+      <w:r>
+        <w:t>For data management with SQLite, you can click Extensions -&gt; Manage Extensions from the Visual Studio menu, then search for “</w:t>
+      </w:r>
+      <w:proofErr w:type="spellStart"/>
+      <w:r>
+        <w:t>sqlite</w:t>
+      </w:r>
+      <w:proofErr w:type="spellEnd"/>
+      <w:proofErr w:type="gramStart"/>
+      <w:r>
+        <w:t>”,</w:t>
+      </w:r>
+      <w:proofErr w:type="gramEnd"/>
+      <w:r>
+        <w:t xml:space="preserve"> select the extension “</w:t>
+      </w:r>
+      <w:r>
+        <w:t>SQLite and SQL Server Compact Toolbox</w:t>
+      </w:r>
+      <w:r>
+        <w:t>” and install. You need to close Visual Studio for applying changes.</w:t>
+      </w:r>
+    </w:p>
+    <w:p>
+      <w:pPr>
+        <w:pStyle w:val="ListParagraph"/>
+      </w:pPr>
+    </w:p>
+    <w:p>
+      <w:pPr>
+        <w:pStyle w:val="ListParagraph"/>
+      </w:pPr>
+      <w:r>
+        <w:t>After you run Visual Studio, from the Tools menu select “SQLite/SQL Server Compact Toolbox</w:t>
+      </w:r>
+      <w:proofErr w:type="gramStart"/>
+      <w:r>
+        <w:t>”.</w:t>
+      </w:r>
+      <w:proofErr w:type="gramEnd"/>
+    </w:p>
+    <w:p>
+      <w:pPr>
+        <w:pStyle w:val="ListParagraph"/>
+      </w:pPr>
+      <w:r>
+        <w:t>From the opened tab, select “Add SQLite Connection” from the top menu. From the opened window click “Browse” and select the SQLite database file “</w:t>
+      </w:r>
+      <w:r>
+        <w:rPr>
+          <w:lang w:val="tr-TR"/>
+        </w:rPr>
+        <w:t>PMSCTISProjectsDB</w:t>
+      </w:r>
+      <w:r>
+        <w:rPr>
+          <w:lang w:val="tr-TR"/>
+        </w:rPr>
+        <w:t>”</w:t>
+      </w:r>
+      <w:r>
+        <w:t xml:space="preserve"> which is under your </w:t>
+      </w:r>
+      <w:proofErr w:type="spellStart"/>
+      <w:r>
+        <w:t>API.Projects</w:t>
+      </w:r>
+      <w:proofErr w:type="spellEnd"/>
+      <w:r>
+        <w:t xml:space="preserve"> folder.  After you close this window, you should see the database in the </w:t>
+      </w:r>
+      <w:r>
+        <w:t>SQLite/SQL Server Compact Toolbox</w:t>
+      </w:r>
+      <w:r>
+        <w:t xml:space="preserve"> tab.</w:t>
+      </w:r>
+    </w:p>
+    <w:p>
+      <w:pPr>
+        <w:pStyle w:val="ListParagraph"/>
+      </w:pPr>
+    </w:p>
+    <w:p>
+      <w:pPr>
+        <w:pStyle w:val="ListParagraph"/>
         <w:numPr>
           <w:ilvl w:val="0"/>
           <w:numId w:val="1"/>
@@ -699,7 +786,13 @@
       <w:pPr>
         <w:pStyle w:val="ListParagraph"/>
       </w:pPr>
-      <w:r>
+    </w:p>
+    <w:p>
+      <w:pPr>
+        <w:pStyle w:val="ListParagraph"/>
+      </w:pPr>
+      <w:r>
+        <w:lastRenderedPageBreak/>
         <w:t>For Rider you can use the UI for these operations as explained in:</w:t>
       </w:r>
     </w:p>
@@ -745,28 +838,12 @@
     <w:p>
       <w:pPr>
         <w:pStyle w:val="ListParagraph"/>
-      </w:pPr>
-    </w:p>
-    <w:p>
-      <w:pPr>
-        <w:pStyle w:val="ListParagraph"/>
-      </w:pPr>
-    </w:p>
-    <w:p>
-      <w:pPr>
-        <w:pStyle w:val="ListParagraph"/>
-      </w:pPr>
-    </w:p>
-    <w:p>
-      <w:pPr>
-        <w:pStyle w:val="ListParagraph"/>
-        <w:numPr>
-          <w:ilvl w:val="0"/>
-          <w:numId w:val="1"/>
-        </w:numPr>
-      </w:pPr>
-      <w:r>
-        <w:lastRenderedPageBreak/>
+        <w:numPr>
+          <w:ilvl w:val="0"/>
+          <w:numId w:val="1"/>
+        </w:numPr>
+      </w:pPr>
+      <w:r>
         <w:t>You can see your created database under Visual Studio menu -&gt; View -&gt; SQL Server Object Explorer. Expand SQL Server then (</w:t>
       </w:r>
       <w:proofErr w:type="spellStart"/>
@@ -1135,6 +1212,7 @@
         </w:numPr>
       </w:pPr>
       <w:r>
+        <w:lastRenderedPageBreak/>
         <w:t xml:space="preserve">In </w:t>
       </w:r>
       <w:proofErr w:type="spellStart"/>
@@ -1272,7 +1350,6 @@
         <w:pStyle w:val="ListParagraph"/>
       </w:pPr>
       <w:r>
-        <w:lastRenderedPageBreak/>
         <w:t xml:space="preserve">Db classes inherited from the </w:t>
       </w:r>
       <w:r>
@@ -2160,6 +2237,7 @@
         </w:numPr>
       </w:pPr>
       <w:r>
+        <w:lastRenderedPageBreak/>
         <w:t xml:space="preserve">In </w:t>
       </w:r>
       <w:proofErr w:type="spellStart"/>
@@ -2172,13 +2250,7 @@
       </w:r>
       <w:proofErr w:type="spellStart"/>
       <w:r>
-        <w:t>Project</w:t>
-      </w:r>
-      <w:r>
-        <w:t>Update</w:t>
-      </w:r>
-      <w:r>
-        <w:t>Handler</w:t>
+        <w:t>ProjectUpdateHandler</w:t>
       </w:r>
       <w:proofErr w:type="spellEnd"/>
       <w:r>
@@ -2186,13 +2258,7 @@
       </w:r>
       <w:proofErr w:type="spellStart"/>
       <w:r>
-        <w:t>Project</w:t>
-      </w:r>
-      <w:r>
-        <w:t>Update</w:t>
-      </w:r>
-      <w:r>
-        <w:t>Request</w:t>
+        <w:t>ProjectUpdateRequest</w:t>
       </w:r>
       <w:proofErr w:type="spellEnd"/>
       <w:r>
@@ -2220,28 +2286,12 @@
     <w:p>
       <w:pPr>
         <w:pStyle w:val="ListParagraph"/>
-      </w:pPr>
-    </w:p>
-    <w:p>
-      <w:pPr>
-        <w:pStyle w:val="ListParagraph"/>
-      </w:pPr>
-    </w:p>
-    <w:p>
-      <w:pPr>
-        <w:pStyle w:val="ListParagraph"/>
-      </w:pPr>
-    </w:p>
-    <w:p>
-      <w:pPr>
-        <w:pStyle w:val="ListParagraph"/>
-        <w:numPr>
-          <w:ilvl w:val="0"/>
-          <w:numId w:val="1"/>
-        </w:numPr>
-      </w:pPr>
-      <w:r>
-        <w:lastRenderedPageBreak/>
+        <w:numPr>
+          <w:ilvl w:val="0"/>
+          <w:numId w:val="1"/>
+        </w:numPr>
+      </w:pPr>
+      <w:r>
         <w:t xml:space="preserve">In </w:t>
       </w:r>
       <w:proofErr w:type="spellStart"/>
@@ -2254,13 +2304,7 @@
       </w:r>
       <w:proofErr w:type="spellStart"/>
       <w:r>
-        <w:t>Project</w:t>
-      </w:r>
-      <w:r>
-        <w:t>Delete</w:t>
-      </w:r>
-      <w:r>
-        <w:t>Handler</w:t>
+        <w:t>ProjectDeleteHandler</w:t>
       </w:r>
       <w:proofErr w:type="spellEnd"/>
       <w:r>
@@ -2268,13 +2312,7 @@
       </w:r>
       <w:proofErr w:type="spellStart"/>
       <w:r>
-        <w:t>Project</w:t>
-      </w:r>
-      <w:r>
-        <w:t>Delete</w:t>
-      </w:r>
-      <w:r>
-        <w:t>Request</w:t>
+        <w:t>ProjectDeleteRequest</w:t>
       </w:r>
       <w:proofErr w:type="spellEnd"/>
       <w:r>
@@ -2978,7 +3016,6 @@
   <w:style w:type="character" w:default="1" w:styleId="DefaultParagraphFont">
     <w:name w:val="Default Paragraph Font"/>
     <w:uiPriority w:val="1"/>
-    <w:semiHidden/>
     <w:unhideWhenUsed/>
   </w:style>
   <w:style w:type="table" w:default="1" w:styleId="TableNormal">

</xml_diff>

<commit_message>
Roadmap updated. API.Users and APP.Users projects added.
</commit_message>
<xml_diff>
--- a/PMSCTIS.AppHost/Roadmap.docx
+++ b/PMSCTIS.AppHost/Roadmap.docx
@@ -23,7 +23,15 @@
         <w:t>Note:</w:t>
       </w:r>
       <w:r>
-        <w:t xml:space="preserve"> In order to open the links, you must download and open the pdf file with a browser.</w:t>
+        <w:t xml:space="preserve"> </w:t>
+      </w:r>
+      <w:proofErr w:type="gramStart"/>
+      <w:r>
+        <w:t>In order to</w:t>
+      </w:r>
+      <w:proofErr w:type="gramEnd"/>
+      <w:r>
+        <w:t xml:space="preserve"> open the links, you must download and open the pdf file with a browser.</w:t>
       </w:r>
     </w:p>
     <w:p>
@@ -38,7 +46,15 @@
         <w:t>Note:</w:t>
       </w:r>
       <w:r>
-        <w:t xml:space="preserve"> For database, you can either use SQL Server LocalDB if you use Windows and Visual Studio Community, or SQLite (</w:t>
+        <w:t xml:space="preserve"> For database, you can either use SQL Server </w:t>
+      </w:r>
+      <w:proofErr w:type="spellStart"/>
+      <w:r>
+        <w:t>LocalDB</w:t>
+      </w:r>
+      <w:proofErr w:type="spellEnd"/>
+      <w:r>
+        <w:t xml:space="preserve"> if you use Windows and Visual Studio Community, or SQLite (</w:t>
       </w:r>
       <w:hyperlink r:id="rId5" w:history="1">
         <w:r>
@@ -98,11 +114,9 @@
       <w:r>
         <w:t>Rider for MAC:</w:t>
       </w:r>
-    </w:p>
-    <w:p>
-      <w:pPr>
-        <w:pStyle w:val="ListParagraph"/>
-      </w:pPr>
+      <w:r>
+        <w:t xml:space="preserve"> </w:t>
+      </w:r>
       <w:hyperlink r:id="rId7" w:history="1">
         <w:r>
           <w:rPr>
@@ -144,18 +158,88 @@
     </w:p>
     <w:p>
       <w:pPr>
-        <w:pStyle w:val="ListParagraph"/>
-      </w:pPr>
-    </w:p>
-    <w:p>
-      <w:pPr>
-        <w:pStyle w:val="ListParagraph"/>
-        <w:numPr>
-          <w:ilvl w:val="0"/>
-          <w:numId w:val="1"/>
-        </w:numPr>
-      </w:pPr>
-      <w:r>
+        <w:pStyle w:val="NormalWeb"/>
+        <w:numPr>
+          <w:ilvl w:val="0"/>
+          <w:numId w:val="1"/>
+        </w:numPr>
+      </w:pPr>
+      <w:r>
+        <w:rPr>
+          <w:noProof/>
+        </w:rPr>
+        <w:t>The E-R Diagram of the project:</w:t>
+      </w:r>
+    </w:p>
+    <w:p>
+      <w:pPr>
+        <w:pStyle w:val="NormalWeb"/>
+        <w:ind w:left="720"/>
+      </w:pPr>
+      <w:r>
+        <w:rPr>
+          <w:noProof/>
+        </w:rPr>
+        <w:drawing>
+          <wp:inline distT="0" distB="0" distL="0" distR="0" wp14:anchorId="350FE98E" wp14:editId="66E8101F">
+            <wp:extent cx="3524250" cy="4307840"/>
+            <wp:effectExtent l="0" t="0" r="0" b="0"/>
+            <wp:docPr id="648984177" name="Picture 1"/>
+            <wp:cNvGraphicFramePr>
+              <a:graphicFrameLocks xmlns:a="http://schemas.openxmlformats.org/drawingml/2006/main" noChangeAspect="1"/>
+            </wp:cNvGraphicFramePr>
+            <a:graphic xmlns:a="http://schemas.openxmlformats.org/drawingml/2006/main">
+              <a:graphicData uri="http://schemas.openxmlformats.org/drawingml/2006/picture">
+                <pic:pic xmlns:pic="http://schemas.openxmlformats.org/drawingml/2006/picture">
+                  <pic:nvPicPr>
+                    <pic:cNvPr id="0" name="Picture 1"/>
+                    <pic:cNvPicPr>
+                      <a:picLocks noChangeAspect="1" noChangeArrowheads="1"/>
+                    </pic:cNvPicPr>
+                  </pic:nvPicPr>
+                  <pic:blipFill>
+                    <a:blip r:embed="rId9">
+                      <a:extLst>
+                        <a:ext uri="{28A0092B-C50C-407E-A947-70E740481C1C}">
+                          <a14:useLocalDpi xmlns:a14="http://schemas.microsoft.com/office/drawing/2010/main" val="0"/>
+                        </a:ext>
+                      </a:extLst>
+                    </a:blip>
+                    <a:srcRect/>
+                    <a:stretch>
+                      <a:fillRect/>
+                    </a:stretch>
+                  </pic:blipFill>
+                  <pic:spPr bwMode="auto">
+                    <a:xfrm>
+                      <a:off x="0" y="0"/>
+                      <a:ext cx="3575519" cy="4370508"/>
+                    </a:xfrm>
+                    <a:prstGeom prst="rect">
+                      <a:avLst/>
+                    </a:prstGeom>
+                    <a:noFill/>
+                    <a:ln>
+                      <a:noFill/>
+                    </a:ln>
+                  </pic:spPr>
+                </pic:pic>
+              </a:graphicData>
+            </a:graphic>
+          </wp:inline>
+        </w:drawing>
+      </w:r>
+    </w:p>
+    <w:p>
+      <w:pPr>
+        <w:pStyle w:val="ListParagraph"/>
+        <w:numPr>
+          <w:ilvl w:val="0"/>
+          <w:numId w:val="1"/>
+        </w:numPr>
+      </w:pPr>
+      <w:r>
+        <w:lastRenderedPageBreak/>
         <w:t>Create a .NET Aspire Empty App project.</w:t>
       </w:r>
     </w:p>
@@ -173,7 +257,15 @@
         </w:numPr>
       </w:pPr>
       <w:r>
-        <w:t>Give Solution name as your project name and if you want change the solution folder in Location, Create in new folder option must be checked.</w:t>
+        <w:t xml:space="preserve">Give Solution name as your project name and if you want change the solution folder in Location, </w:t>
+      </w:r>
+      <w:proofErr w:type="gramStart"/>
+      <w:r>
+        <w:t>Create</w:t>
+      </w:r>
+      <w:proofErr w:type="gramEnd"/>
+      <w:r>
+        <w:t xml:space="preserve"> in new folder option must be checked.</w:t>
       </w:r>
     </w:p>
     <w:p>
@@ -231,7 +323,7 @@
       <w:pPr>
         <w:pStyle w:val="ListParagraph"/>
       </w:pPr>
-      <w:hyperlink r:id="rId9" w:history="1">
+      <w:hyperlink r:id="rId10" w:history="1">
         <w:r>
           <w:rPr>
             <w:rStyle w:val="Hyperlink"/>
@@ -329,13 +421,17 @@
     <w:p>
       <w:pPr>
         <w:pStyle w:val="ListParagraph"/>
-        <w:numPr>
-          <w:ilvl w:val="0"/>
-          <w:numId w:val="1"/>
-        </w:numPr>
-      </w:pPr>
-      <w:r>
-        <w:lastRenderedPageBreak/>
+      </w:pPr>
+    </w:p>
+    <w:p>
+      <w:pPr>
+        <w:pStyle w:val="ListParagraph"/>
+        <w:numPr>
+          <w:ilvl w:val="0"/>
+          <w:numId w:val="1"/>
+        </w:numPr>
+      </w:pPr>
+      <w:r>
         <w:t xml:space="preserve">Create a new project under your solution as Class Library and give the name </w:t>
       </w:r>
       <w:proofErr w:type="spellStart"/>
@@ -368,7 +464,7 @@
       <w:pPr>
         <w:pStyle w:val="ListParagraph"/>
       </w:pPr>
-      <w:hyperlink r:id="rId10" w:history="1">
+      <w:hyperlink r:id="rId11" w:history="1">
         <w:r>
           <w:rPr>
             <w:rStyle w:val="Hyperlink"/>
@@ -414,7 +510,7 @@
       <w:pPr>
         <w:pStyle w:val="ListParagraph"/>
       </w:pPr>
-      <w:hyperlink r:id="rId11" w:history="1">
+      <w:hyperlink r:id="rId12" w:history="1">
         <w:r>
           <w:rPr>
             <w:rStyle w:val="Hyperlink"/>
@@ -451,10 +547,12 @@
         <w:t xml:space="preserve"> then from Browse tab search for </w:t>
       </w:r>
       <w:proofErr w:type="spellStart"/>
+      <w:proofErr w:type="gramStart"/>
       <w:r>
         <w:t>Microsoft.EntityFrameworkCore.SqlServer</w:t>
       </w:r>
       <w:proofErr w:type="spellEnd"/>
+      <w:proofErr w:type="gramEnd"/>
       <w:r>
         <w:t xml:space="preserve"> package, select the latest version starting with 8 and install.</w:t>
       </w:r>
@@ -473,7 +571,15 @@
         </w:numPr>
       </w:pPr>
       <w:r>
-        <w:t xml:space="preserve">If you want to use SQLite database instead of SQL Server LocalDB, right click on your </w:t>
+        <w:t xml:space="preserve">If you want to use SQLite database instead of SQL Server </w:t>
+      </w:r>
+      <w:proofErr w:type="spellStart"/>
+      <w:r>
+        <w:t>LocalDB</w:t>
+      </w:r>
+      <w:proofErr w:type="spellEnd"/>
+      <w:r>
+        <w:t xml:space="preserve">, right click on your </w:t>
       </w:r>
       <w:proofErr w:type="spellStart"/>
       <w:r>
@@ -520,6 +626,7 @@
         <w:pStyle w:val="ListParagraph"/>
       </w:pPr>
       <w:r>
+        <w:lastRenderedPageBreak/>
         <w:t>For data management with SQLite, you can click Extensions -&gt; Manage Extensions from the Visual Studio menu, then search for “</w:t>
       </w:r>
       <w:proofErr w:type="spellStart"/>
@@ -527,8 +634,13 @@
         <w:t>sqlite</w:t>
       </w:r>
       <w:proofErr w:type="spellEnd"/>
-      <w:r>
-        <w:t>”, select the extension “</w:t>
+      <w:proofErr w:type="gramStart"/>
+      <w:r>
+        <w:t>”,</w:t>
+      </w:r>
+      <w:proofErr w:type="gramEnd"/>
+      <w:r>
+        <w:t xml:space="preserve"> select the extension “</w:t>
       </w:r>
       <w:r>
         <w:t>SQLite and SQL Server Compact Toolbox</w:t>
@@ -547,8 +659,13 @@
         <w:pStyle w:val="ListParagraph"/>
       </w:pPr>
       <w:r>
-        <w:t>After you run Visual Studio, from the Tools menu select “SQLite/SQL Server Compact Toolbox”.</w:t>
-      </w:r>
+        <w:t>After you run Visual Studio, from the Tools menu select “SQLite/SQL Server Compact Toolbox</w:t>
+      </w:r>
+      <w:proofErr w:type="gramStart"/>
+      <w:r>
+        <w:t>”.</w:t>
+      </w:r>
+      <w:proofErr w:type="gramEnd"/>
     </w:p>
     <w:p>
       <w:pPr>
@@ -619,7 +736,15 @@
       </w:r>
       <w:proofErr w:type="spellEnd"/>
       <w:r>
-        <w:t xml:space="preserve"> support, Use controllers and Enlist in .NET Aspire orchestration.</w:t>
+        <w:t xml:space="preserve"> support, </w:t>
+      </w:r>
+      <w:proofErr w:type="gramStart"/>
+      <w:r>
+        <w:t>Use</w:t>
+      </w:r>
+      <w:proofErr w:type="gramEnd"/>
+      <w:r>
+        <w:t xml:space="preserve"> controllers and Enlist in .NET Aspire orchestration.</w:t>
       </w:r>
     </w:p>
     <w:p>
@@ -647,10 +772,12 @@
         <w:t xml:space="preserve"> then Manage NuGet Packages, then from Browse tab search for </w:t>
       </w:r>
       <w:proofErr w:type="spellStart"/>
+      <w:proofErr w:type="gramStart"/>
       <w:r>
         <w:t>Microsoft.EntityFrameworkCore.Tools</w:t>
       </w:r>
       <w:proofErr w:type="spellEnd"/>
+      <w:proofErr w:type="gramEnd"/>
       <w:r>
         <w:t xml:space="preserve"> package, select the latest version starting with 8 and install.</w:t>
       </w:r>
@@ -748,7 +875,6 @@
         <w:pStyle w:val="ListParagraph"/>
       </w:pPr>
       <w:r>
-        <w:lastRenderedPageBreak/>
         <w:t>For Rider you can use the UI for these operations as explained in:</w:t>
       </w:r>
     </w:p>
@@ -756,7 +882,7 @@
       <w:pPr>
         <w:pStyle w:val="ListParagraph"/>
       </w:pPr>
-      <w:hyperlink r:id="rId12" w:history="1">
+      <w:hyperlink r:id="rId13" w:history="1">
         <w:r>
           <w:rPr>
             <w:rStyle w:val="Hyperlink"/>
@@ -884,13 +1010,18 @@
       </w:r>
       <w:proofErr w:type="spellEnd"/>
       <w:r>
-        <w:t xml:space="preserve"> then Manage NuGet Packages, then from Browse tab search for  </w:t>
+        <w:t xml:space="preserve"> then Manage NuGet Packages, then from Browse tab search </w:t>
+      </w:r>
+      <w:proofErr w:type="gramStart"/>
+      <w:r>
+        <w:t xml:space="preserve">for  </w:t>
       </w:r>
       <w:proofErr w:type="spellStart"/>
       <w:r>
         <w:t>MediatR</w:t>
       </w:r>
       <w:proofErr w:type="spellEnd"/>
+      <w:proofErr w:type="gramEnd"/>
       <w:r>
         <w:t xml:space="preserve"> package, select the latest version and install.</w:t>
       </w:r>
@@ -909,6 +1040,7 @@
         </w:numPr>
       </w:pPr>
       <w:r>
+        <w:lastRenderedPageBreak/>
         <w:t xml:space="preserve">In </w:t>
       </w:r>
       <w:proofErr w:type="spellStart"/>
@@ -932,7 +1064,7 @@
       <w:pPr>
         <w:pStyle w:val="ListParagraph"/>
       </w:pPr>
-      <w:hyperlink r:id="rId13" w:history="1">
+      <w:hyperlink r:id="rId14" w:history="1">
         <w:r>
           <w:rPr>
             <w:rStyle w:val="Hyperlink"/>
@@ -978,7 +1110,7 @@
       <w:pPr>
         <w:pStyle w:val="ListParagraph"/>
       </w:pPr>
-      <w:hyperlink r:id="rId14" w:history="1">
+      <w:hyperlink r:id="rId15" w:history="1">
         <w:r>
           <w:rPr>
             <w:rStyle w:val="Hyperlink"/>
@@ -1032,7 +1164,7 @@
       <w:pPr>
         <w:pStyle w:val="ListParagraph"/>
       </w:pPr>
-      <w:hyperlink r:id="rId15" w:history="1">
+      <w:hyperlink r:id="rId16" w:history="1">
         <w:r>
           <w:rPr>
             <w:rStyle w:val="Hyperlink"/>
@@ -1086,7 +1218,7 @@
       <w:pPr>
         <w:pStyle w:val="ListParagraph"/>
       </w:pPr>
-      <w:hyperlink r:id="rId16" w:history="1">
+      <w:hyperlink r:id="rId17" w:history="1">
         <w:r>
           <w:rPr>
             <w:rStyle w:val="Hyperlink"/>
@@ -1140,7 +1272,7 @@
       <w:pPr>
         <w:pStyle w:val="ListParagraph"/>
       </w:pPr>
-      <w:hyperlink r:id="rId17" w:history="1">
+      <w:hyperlink r:id="rId18" w:history="1">
         <w:r>
           <w:rPr>
             <w:rStyle w:val="Hyperlink"/>
@@ -1163,7 +1295,6 @@
         </w:numPr>
       </w:pPr>
       <w:r>
-        <w:lastRenderedPageBreak/>
         <w:t xml:space="preserve">In </w:t>
       </w:r>
       <w:proofErr w:type="spellStart"/>
@@ -1203,7 +1334,7 @@
       <w:pPr>
         <w:pStyle w:val="ListParagraph"/>
       </w:pPr>
-      <w:hyperlink r:id="rId18" w:history="1">
+      <w:hyperlink r:id="rId19" w:history="1">
         <w:r>
           <w:rPr>
             <w:rStyle w:val="Hyperlink"/>
@@ -1243,12 +1374,22 @@
         <w:t xml:space="preserve">s </w:t>
       </w:r>
       <w:proofErr w:type="spellStart"/>
+      <w:proofErr w:type="gramStart"/>
       <w:r>
         <w:t>appsettings.json</w:t>
       </w:r>
       <w:proofErr w:type="spellEnd"/>
-      <w:r>
-        <w:t xml:space="preserve">. So open the </w:t>
+      <w:proofErr w:type="gramEnd"/>
+      <w:r>
+        <w:t xml:space="preserve">. </w:t>
+      </w:r>
+      <w:proofErr w:type="gramStart"/>
+      <w:r>
+        <w:t>So</w:t>
+      </w:r>
+      <w:proofErr w:type="gramEnd"/>
+      <w:r>
+        <w:t xml:space="preserve"> open the </w:t>
       </w:r>
       <w:proofErr w:type="spellStart"/>
       <w:r>
@@ -1277,7 +1418,7 @@
       <w:pPr>
         <w:pStyle w:val="ListParagraph"/>
       </w:pPr>
-      <w:hyperlink r:id="rId19" w:history="1">
+      <w:hyperlink r:id="rId20" w:history="1">
         <w:r>
           <w:rPr>
             <w:rStyle w:val="Hyperlink"/>
@@ -1328,10 +1469,12 @@
         <w:t xml:space="preserve">r in order the use the connection string defined in </w:t>
       </w:r>
       <w:proofErr w:type="spellStart"/>
+      <w:proofErr w:type="gramStart"/>
       <w:r>
         <w:t>appsettings.json</w:t>
       </w:r>
       <w:proofErr w:type="spellEnd"/>
+      <w:proofErr w:type="gramEnd"/>
       <w:r>
         <w:t>.</w:t>
       </w:r>
@@ -1349,10 +1492,12 @@
         <w:t xml:space="preserve">Then add the connection string to </w:t>
       </w:r>
       <w:proofErr w:type="spellStart"/>
+      <w:proofErr w:type="gramStart"/>
       <w:r>
         <w:t>appsettings.json</w:t>
       </w:r>
       <w:proofErr w:type="spellEnd"/>
+      <w:proofErr w:type="gramEnd"/>
       <w:r>
         <w:t xml:space="preserve"> as below:</w:t>
       </w:r>
@@ -1361,7 +1506,7 @@
       <w:pPr>
         <w:pStyle w:val="ListParagraph"/>
       </w:pPr>
-      <w:hyperlink r:id="rId20" w:history="1">
+      <w:hyperlink r:id="rId21" w:history="1">
         <w:r>
           <w:rPr>
             <w:rStyle w:val="Hyperlink"/>
@@ -1419,7 +1564,7 @@
       <w:pPr>
         <w:pStyle w:val="ListParagraph"/>
       </w:pPr>
-      <w:hyperlink r:id="rId21" w:history="1">
+      <w:hyperlink r:id="rId22" w:history="1">
         <w:r>
           <w:rPr>
             <w:rStyle w:val="Hyperlink"/>
@@ -1436,12 +1581,18 @@
     <w:p>
       <w:pPr>
         <w:pStyle w:val="ListParagraph"/>
-        <w:numPr>
-          <w:ilvl w:val="0"/>
-          <w:numId w:val="1"/>
-        </w:numPr>
-      </w:pPr>
-      <w:r>
+      </w:pPr>
+    </w:p>
+    <w:p>
+      <w:pPr>
+        <w:pStyle w:val="ListParagraph"/>
+        <w:numPr>
+          <w:ilvl w:val="0"/>
+          <w:numId w:val="1"/>
+        </w:numPr>
+      </w:pPr>
+      <w:r>
+        <w:lastRenderedPageBreak/>
         <w:t xml:space="preserve">In </w:t>
       </w:r>
       <w:proofErr w:type="spellStart"/>
@@ -1471,7 +1622,7 @@
       <w:pPr>
         <w:pStyle w:val="ListParagraph"/>
       </w:pPr>
-      <w:hyperlink r:id="rId22" w:history="1">
+      <w:hyperlink r:id="rId23" w:history="1">
         <w:r>
           <w:rPr>
             <w:rStyle w:val="Hyperlink"/>
@@ -1484,7 +1635,7 @@
       <w:pPr>
         <w:pStyle w:val="ListParagraph"/>
       </w:pPr>
-      <w:hyperlink r:id="rId23" w:history="1">
+      <w:hyperlink r:id="rId24" w:history="1">
         <w:r>
           <w:rPr>
             <w:rStyle w:val="Hyperlink"/>
@@ -2103,7 +2254,7 @@
       <w:pPr>
         <w:pStyle w:val="ListParagraph"/>
       </w:pPr>
-      <w:hyperlink r:id="rId24" w:history="1">
+      <w:hyperlink r:id="rId25" w:history="1">
         <w:r>
           <w:rPr>
             <w:rStyle w:val="Hyperlink"/>
@@ -2163,7 +2314,7 @@
       <w:pPr>
         <w:pStyle w:val="ListParagraph"/>
       </w:pPr>
-      <w:hyperlink r:id="rId25" w:history="1">
+      <w:hyperlink r:id="rId26" w:history="1">
         <w:r>
           <w:rPr>
             <w:rStyle w:val="Hyperlink"/>
@@ -2186,7 +2337,6 @@
         </w:numPr>
       </w:pPr>
       <w:r>
-        <w:lastRenderedPageBreak/>
         <w:t xml:space="preserve">In </w:t>
       </w:r>
       <w:proofErr w:type="spellStart"/>
@@ -2224,7 +2374,7 @@
       <w:pPr>
         <w:pStyle w:val="ListParagraph"/>
       </w:pPr>
-      <w:hyperlink r:id="rId26" w:history="1">
+      <w:hyperlink r:id="rId27" w:history="1">
         <w:r>
           <w:rPr>
             <w:rStyle w:val="Hyperlink"/>
@@ -2284,7 +2434,7 @@
       <w:pPr>
         <w:pStyle w:val="ListParagraph"/>
       </w:pPr>
-      <w:hyperlink r:id="rId27" w:history="1">
+      <w:hyperlink r:id="rId28" w:history="1">
         <w:r>
           <w:rPr>
             <w:rStyle w:val="Hyperlink"/>
@@ -2322,14 +2472,22 @@
         <w:t xml:space="preserve"> code for our API Controllers</w:t>
       </w:r>
       <w:r>
-        <w:t xml:space="preserve">. In order to use these templates, go to </w:t>
-      </w:r>
-    </w:p>
-    <w:p>
-      <w:pPr>
-        <w:pStyle w:val="ListParagraph"/>
-      </w:pPr>
-      <w:hyperlink r:id="rId28" w:history="1">
+        <w:t xml:space="preserve">. </w:t>
+      </w:r>
+      <w:proofErr w:type="gramStart"/>
+      <w:r>
+        <w:t>In order to</w:t>
+      </w:r>
+      <w:proofErr w:type="gramEnd"/>
+      <w:r>
+        <w:t xml:space="preserve"> use these templates, go to </w:t>
+      </w:r>
+    </w:p>
+    <w:p>
+      <w:pPr>
+        <w:pStyle w:val="ListParagraph"/>
+      </w:pPr>
+      <w:hyperlink r:id="rId29" w:history="1">
         <w:r>
           <w:rPr>
             <w:rStyle w:val="Hyperlink"/>
@@ -2371,12 +2529,18 @@
     <w:p>
       <w:pPr>
         <w:pStyle w:val="ListParagraph"/>
-        <w:numPr>
-          <w:ilvl w:val="0"/>
-          <w:numId w:val="1"/>
-        </w:numPr>
-      </w:pPr>
-      <w:r>
+      </w:pPr>
+    </w:p>
+    <w:p>
+      <w:pPr>
+        <w:pStyle w:val="ListParagraph"/>
+        <w:numPr>
+          <w:ilvl w:val="0"/>
+          <w:numId w:val="1"/>
+        </w:numPr>
+      </w:pPr>
+      <w:r>
+        <w:lastRenderedPageBreak/>
         <w:t xml:space="preserve">Right click the Controllers folder in your </w:t>
       </w:r>
       <w:proofErr w:type="spellStart"/>
@@ -2419,7 +2583,7 @@
       <w:pPr>
         <w:pStyle w:val="ListParagraph"/>
       </w:pPr>
-      <w:hyperlink r:id="rId29" w:history="1">
+      <w:hyperlink r:id="rId30" w:history="1">
         <w:r>
           <w:rPr>
             <w:rStyle w:val="Hyperlink"/>
@@ -2481,7 +2645,7 @@
       <w:pPr>
         <w:pStyle w:val="ListParagraph"/>
       </w:pPr>
-      <w:hyperlink r:id="rId30" w:history="1">
+      <w:hyperlink r:id="rId31" w:history="1">
         <w:r>
           <w:rPr>
             <w:rStyle w:val="Hyperlink"/>
@@ -2516,103 +2680,7 @@
       </w:r>
       <w:proofErr w:type="spellStart"/>
       <w:r>
-        <w:t>Work</w:t>
-      </w:r>
-      <w:r>
-        <w:t>CreateHandler</w:t>
-      </w:r>
-      <w:proofErr w:type="spellEnd"/>
-      <w:r>
-        <w:t xml:space="preserve"> class under the Features\</w:t>
-      </w:r>
-      <w:r>
-        <w:t>Works</w:t>
-      </w:r>
-      <w:r>
-        <w:t xml:space="preserve"> folder with </w:t>
-      </w:r>
-      <w:proofErr w:type="spellStart"/>
-      <w:r>
-        <w:t>Work</w:t>
-      </w:r>
-      <w:r>
-        <w:t>CreateRequest</w:t>
-      </w:r>
-      <w:proofErr w:type="spellEnd"/>
-      <w:r>
-        <w:t xml:space="preserve"> class as below:</w:t>
-      </w:r>
-    </w:p>
-    <w:p>
-      <w:pPr>
-        <w:pStyle w:val="ListParagraph"/>
-      </w:pPr>
-      <w:hyperlink r:id="rId31" w:history="1">
-        <w:r>
-          <w:rPr>
-            <w:rStyle w:val="Hyperlink"/>
-          </w:rPr>
-          <w:t>https://github.com/cagilalsac/PMSCTIS/blob/master/APP.Projects/Features/</w:t>
-        </w:r>
-        <w:r>
-          <w:rPr>
-            <w:rStyle w:val="Hyperlink"/>
-          </w:rPr>
-          <w:t>Works</w:t>
-        </w:r>
-        <w:r>
-          <w:rPr>
-            <w:rStyle w:val="Hyperlink"/>
-          </w:rPr>
-          <w:t>/</w:t>
-        </w:r>
-        <w:r>
-          <w:rPr>
-            <w:rStyle w:val="Hyperlink"/>
-          </w:rPr>
-          <w:t>Work</w:t>
-        </w:r>
-        <w:r>
-          <w:rPr>
-            <w:rStyle w:val="Hyperlink"/>
-          </w:rPr>
-          <w:t>CreateHandler.cs</w:t>
-        </w:r>
-      </w:hyperlink>
-    </w:p>
-    <w:p>
-      <w:pPr>
-        <w:pStyle w:val="ListParagraph"/>
-      </w:pPr>
-    </w:p>
-    <w:p>
-      <w:pPr>
-        <w:pStyle w:val="ListParagraph"/>
-        <w:numPr>
-          <w:ilvl w:val="0"/>
-          <w:numId w:val="1"/>
-        </w:numPr>
-      </w:pPr>
-      <w:r>
-        <w:t xml:space="preserve">In </w:t>
-      </w:r>
-      <w:proofErr w:type="spellStart"/>
-      <w:r>
-        <w:t>APP.Projects</w:t>
-      </w:r>
-      <w:proofErr w:type="spellEnd"/>
-      <w:r>
-        <w:t xml:space="preserve"> add </w:t>
-      </w:r>
-      <w:proofErr w:type="spellStart"/>
-      <w:r>
-        <w:t>Work</w:t>
-      </w:r>
-      <w:r>
-        <w:t>Update</w:t>
-      </w:r>
-      <w:r>
-        <w:t>Handler</w:t>
+        <w:t>WorkCreateHandler</w:t>
       </w:r>
       <w:proofErr w:type="spellEnd"/>
       <w:r>
@@ -2620,13 +2688,7 @@
       </w:r>
       <w:proofErr w:type="spellStart"/>
       <w:r>
-        <w:t>Work</w:t>
-      </w:r>
-      <w:r>
-        <w:t>Update</w:t>
-      </w:r>
-      <w:r>
-        <w:t>Request</w:t>
+        <w:t>WorkCreateRequest</w:t>
       </w:r>
       <w:proofErr w:type="spellEnd"/>
       <w:r>
@@ -2642,19 +2704,7 @@
           <w:rPr>
             <w:rStyle w:val="Hyperlink"/>
           </w:rPr>
-          <w:t>https://github.com/cagilalsac/PMSCTIS/blob/master/APP.Projects/Features/Works/Work</w:t>
-        </w:r>
-        <w:r>
-          <w:rPr>
-            <w:rStyle w:val="Hyperlink"/>
-          </w:rPr>
-          <w:t>Update</w:t>
-        </w:r>
-        <w:r>
-          <w:rPr>
-            <w:rStyle w:val="Hyperlink"/>
-          </w:rPr>
-          <w:t>Handler.cs</w:t>
+          <w:t>https://github.com/cagilalsac/PMSCTIS/blob/master/APP.Projects/Features/Works/WorkCreateHandler.cs</w:t>
         </w:r>
       </w:hyperlink>
     </w:p>
@@ -2684,13 +2734,7 @@
       </w:r>
       <w:proofErr w:type="spellStart"/>
       <w:r>
-        <w:t>Work</w:t>
-      </w:r>
-      <w:r>
-        <w:t>Delete</w:t>
-      </w:r>
-      <w:r>
-        <w:t>Handler</w:t>
+        <w:t>WorkUpdateHandler</w:t>
       </w:r>
       <w:proofErr w:type="spellEnd"/>
       <w:r>
@@ -2698,13 +2742,7 @@
       </w:r>
       <w:proofErr w:type="spellStart"/>
       <w:r>
-        <w:t>Work</w:t>
-      </w:r>
-      <w:r>
-        <w:t>Delete</w:t>
-      </w:r>
-      <w:r>
-        <w:t>Request</w:t>
+        <w:t>WorkUpdateRequest</w:t>
       </w:r>
       <w:proofErr w:type="spellEnd"/>
       <w:r>
@@ -2720,19 +2758,61 @@
           <w:rPr>
             <w:rStyle w:val="Hyperlink"/>
           </w:rPr>
-          <w:t>https://github.com/cagilalsac/PMSCTIS/blob/master/APP.Projects/Features/Works/Work</w:t>
+          <w:t>https://github.com/cagilalsac/PMSCTIS/blob/master/APP.Projects/Features/Works/WorkUpdateHandler.cs</w:t>
         </w:r>
+      </w:hyperlink>
+    </w:p>
+    <w:p>
+      <w:pPr>
+        <w:pStyle w:val="ListParagraph"/>
+      </w:pPr>
+    </w:p>
+    <w:p>
+      <w:pPr>
+        <w:pStyle w:val="ListParagraph"/>
+        <w:numPr>
+          <w:ilvl w:val="0"/>
+          <w:numId w:val="1"/>
+        </w:numPr>
+      </w:pPr>
+      <w:r>
+        <w:t xml:space="preserve">In </w:t>
+      </w:r>
+      <w:proofErr w:type="spellStart"/>
+      <w:r>
+        <w:t>APP.Projects</w:t>
+      </w:r>
+      <w:proofErr w:type="spellEnd"/>
+      <w:r>
+        <w:t xml:space="preserve"> add </w:t>
+      </w:r>
+      <w:proofErr w:type="spellStart"/>
+      <w:r>
+        <w:t>WorkDeleteHandler</w:t>
+      </w:r>
+      <w:proofErr w:type="spellEnd"/>
+      <w:r>
+        <w:t xml:space="preserve"> class under the Features\Works folder with </w:t>
+      </w:r>
+      <w:proofErr w:type="spellStart"/>
+      <w:r>
+        <w:t>WorkDeleteRequest</w:t>
+      </w:r>
+      <w:proofErr w:type="spellEnd"/>
+      <w:r>
+        <w:t xml:space="preserve"> class as below:</w:t>
+      </w:r>
+    </w:p>
+    <w:p>
+      <w:pPr>
+        <w:pStyle w:val="ListParagraph"/>
+      </w:pPr>
+      <w:hyperlink r:id="rId34" w:history="1">
         <w:r>
           <w:rPr>
             <w:rStyle w:val="Hyperlink"/>
           </w:rPr>
-          <w:t>Delete</w:t>
-        </w:r>
-        <w:r>
-          <w:rPr>
-            <w:rStyle w:val="Hyperlink"/>
-          </w:rPr>
-          <w:t>Handler.cs</w:t>
+          <w:t>https://github.com/cagilalsac/PMSCTIS/blob/master/APP.Projects/Features/Works/WorkDeleteHandler.cs</w:t>
         </w:r>
       </w:hyperlink>
     </w:p>
@@ -2750,7 +2830,6 @@
         </w:numPr>
       </w:pPr>
       <w:r>
-        <w:lastRenderedPageBreak/>
         <w:t xml:space="preserve">Right click the Controllers folder in your </w:t>
       </w:r>
       <w:proofErr w:type="spellStart"/>
@@ -2759,13 +2838,7 @@
       </w:r>
       <w:proofErr w:type="spellEnd"/>
       <w:r>
-        <w:t xml:space="preserve">, Add -&gt; Controller. Then select API from the left menu, then API Controller with actions, using Entity Framework. Select </w:t>
-      </w:r>
-      <w:r>
-        <w:t>Work</w:t>
-      </w:r>
-      <w:r>
-        <w:t xml:space="preserve"> entity as the Model class, </w:t>
+        <w:t xml:space="preserve">, Add -&gt; Controller. Then select API from the left menu, then API Controller with actions, using Entity Framework. Select Work entity as the Model class, </w:t>
       </w:r>
       <w:proofErr w:type="spellStart"/>
       <w:r>
@@ -2785,10 +2858,7 @@
       </w:r>
       <w:proofErr w:type="spellStart"/>
       <w:r>
-        <w:t>Works</w:t>
-      </w:r>
-      <w:r>
-        <w:t>Controller</w:t>
+        <w:t>WorksController</w:t>
       </w:r>
       <w:proofErr w:type="spellEnd"/>
       <w:r>
@@ -2799,7 +2869,7 @@
       <w:pPr>
         <w:pStyle w:val="ListParagraph"/>
       </w:pPr>
-      <w:hyperlink r:id="rId34" w:history="1">
+      <w:hyperlink r:id="rId35" w:history="1">
         <w:r>
           <w:rPr>
             <w:rStyle w:val="Hyperlink"/>
@@ -2807,6 +2877,50 @@
           <w:t>https://github.com/cagilalsac/PMSCTIS/blob/master/API.Projects/Controllers/WorksController.cs</w:t>
         </w:r>
       </w:hyperlink>
+    </w:p>
+    <w:p>
+      <w:pPr>
+        <w:pStyle w:val="ListParagraph"/>
+      </w:pPr>
+    </w:p>
+    <w:p>
+      <w:pPr>
+        <w:pStyle w:val="ListParagraph"/>
+        <w:numPr>
+          <w:ilvl w:val="0"/>
+          <w:numId w:val="1"/>
+        </w:numPr>
+      </w:pPr>
+      <w:r>
+        <w:t xml:space="preserve">The steps above should be applied to create </w:t>
+      </w:r>
+      <w:proofErr w:type="spellStart"/>
+      <w:r>
+        <w:t>APP.Users</w:t>
+      </w:r>
+      <w:proofErr w:type="spellEnd"/>
+      <w:r>
+        <w:t xml:space="preserve"> and </w:t>
+      </w:r>
+      <w:proofErr w:type="spellStart"/>
+      <w:r>
+        <w:t>API.Users</w:t>
+      </w:r>
+      <w:proofErr w:type="spellEnd"/>
+      <w:r>
+        <w:t xml:space="preserve"> projects</w:t>
+      </w:r>
+      <w:r>
+        <w:t xml:space="preserve"> for entities User, Role, Skill and </w:t>
+      </w:r>
+      <w:proofErr w:type="spellStart"/>
+      <w:r>
+        <w:t>UserSkill</w:t>
+      </w:r>
+      <w:proofErr w:type="spellEnd"/>
+      <w:r>
+        <w:t>.</w:t>
+      </w:r>
     </w:p>
     <w:p>
       <w:pPr>
@@ -3442,6 +3556,23 @@
       <w:shd w:val="clear" w:color="auto" w:fill="E1DFDD"/>
     </w:rPr>
   </w:style>
+  <w:style w:type="paragraph" w:styleId="NormalWeb">
+    <w:name w:val="Normal (Web)"/>
+    <w:basedOn w:val="Normal"/>
+    <w:uiPriority w:val="99"/>
+    <w:semiHidden/>
+    <w:unhideWhenUsed/>
+    <w:rsid w:val="00492962"/>
+    <w:pPr>
+      <w:spacing w:before="100" w:beforeAutospacing="1" w:after="100" w:afterAutospacing="1" w:line="240" w:lineRule="auto"/>
+    </w:pPr>
+    <w:rPr>
+      <w:rFonts w:ascii="Times New Roman" w:eastAsia="Times New Roman" w:hAnsi="Times New Roman" w:cs="Times New Roman"/>
+      <w:sz w:val="24"/>
+      <w:szCs w:val="24"/>
+      <w:lang w:val="tr-TR" w:eastAsia="tr-TR"/>
+    </w:rPr>
+  </w:style>
 </w:styles>
 </file>
 

</xml_diff>